<commit_message>
Task joint multiple tabel
</commit_message>
<xml_diff>
--- a/ms-ebta/mysql/07join-multiple-table/task-multi-join.docx
+++ b/ms-ebta/mysql/07join-multiple-table/task-multi-join.docx
@@ -7,7 +7,7 @@
         <w:pStyle w:val="ListParagraph"/>
         <w:numPr>
           <w:ilvl w:val="0"/>
-          <w:numId w:val="2"/>
+          <w:numId w:val="3"/>
         </w:numPr>
         <w:rPr>
           <w:rStyle w:val="cm-punctuation"/>
@@ -18,9 +18,9 @@
           <w:rPr>
             <w:rStyle w:val="Hyperlink"/>
             <w:rFonts w:ascii="Courier New" w:hAnsi="Courier New" w:cs="Courier New"/>
+            <w:color w:val="235A81"/>
             <w:sz w:val="20"/>
             <w:szCs w:val="20"/>
-            <w:u w:val="none"/>
             <w:shd w:val="clear" w:color="auto" w:fill="E5E5E5"/>
           </w:rPr>
           <w:t>SELECT</w:t>
@@ -34,6 +34,48 @@
           <w:szCs w:val="20"/>
           <w:shd w:val="clear" w:color="auto" w:fill="E5E5E5"/>
         </w:rPr>
+        <w:t> waktu</w:t>
+      </w:r>
+      <w:r>
+        <w:rPr>
+          <w:rStyle w:val="cm-punctuation"/>
+          <w:rFonts w:ascii="Courier New" w:hAnsi="Courier New" w:cs="Courier New"/>
+          <w:color w:val="444444"/>
+          <w:sz w:val="20"/>
+          <w:szCs w:val="20"/>
+          <w:shd w:val="clear" w:color="auto" w:fill="E5E5E5"/>
+        </w:rPr>
+        <w:t>,</w:t>
+      </w:r>
+      <w:r>
+        <w:rPr>
+          <w:rFonts w:ascii="Courier New" w:hAnsi="Courier New" w:cs="Courier New"/>
+          <w:color w:val="444444"/>
+          <w:sz w:val="20"/>
+          <w:szCs w:val="20"/>
+          <w:shd w:val="clear" w:color="auto" w:fill="E5E5E5"/>
+        </w:rPr>
+        <w:t> nama_pembeli</w:t>
+      </w:r>
+      <w:r>
+        <w:rPr>
+          <w:rStyle w:val="cm-punctuation"/>
+          <w:rFonts w:ascii="Courier New" w:hAnsi="Courier New" w:cs="Courier New"/>
+          <w:color w:val="444444"/>
+          <w:sz w:val="20"/>
+          <w:szCs w:val="20"/>
+          <w:shd w:val="clear" w:color="auto" w:fill="E5E5E5"/>
+        </w:rPr>
+        <w:t>,</w:t>
+      </w:r>
+      <w:r>
+        <w:rPr>
+          <w:rFonts w:ascii="Courier New" w:hAnsi="Courier New" w:cs="Courier New"/>
+          <w:color w:val="444444"/>
+          <w:sz w:val="20"/>
+          <w:szCs w:val="20"/>
+          <w:shd w:val="clear" w:color="auto" w:fill="E5E5E5"/>
+        </w:rPr>
         <w:t> nama_obat</w:t>
       </w:r>
       <w:r>
@@ -55,7 +97,7 @@
           <w:szCs w:val="20"/>
           <w:shd w:val="clear" w:color="auto" w:fill="E5E5E5"/>
         </w:rPr>
-        <w:t> nama_standar_mims</w:t>
+        <w:t> no_resep</w:t>
       </w:r>
       <w:r>
         <w:rPr>
@@ -76,7 +118,7 @@
           <w:szCs w:val="20"/>
           <w:shd w:val="clear" w:color="auto" w:fill="E5E5E5"/>
         </w:rPr>
-        <w:t> bentuk</w:t>
+        <w:t> dokter_resep</w:t>
       </w:r>
       <w:r>
         <w:rPr>
@@ -97,49 +139,28 @@
           <w:szCs w:val="20"/>
           <w:shd w:val="clear" w:color="auto" w:fill="E5E5E5"/>
         </w:rPr>
-        <w:t> kemasan</w:t>
-      </w:r>
-      <w:r>
-        <w:rPr>
-          <w:rStyle w:val="cm-punctuation"/>
-          <w:rFonts w:ascii="Courier New" w:hAnsi="Courier New" w:cs="Courier New"/>
-          <w:color w:val="444444"/>
-          <w:sz w:val="20"/>
-          <w:szCs w:val="20"/>
-          <w:shd w:val="clear" w:color="auto" w:fill="E5E5E5"/>
-        </w:rPr>
-        <w:t>,</w:t>
-      </w:r>
-      <w:r>
-        <w:rPr>
-          <w:rFonts w:ascii="Courier New" w:hAnsi="Courier New" w:cs="Courier New"/>
-          <w:color w:val="444444"/>
-          <w:sz w:val="20"/>
-          <w:szCs w:val="20"/>
-          <w:shd w:val="clear" w:color="auto" w:fill="E5E5E5"/>
-        </w:rPr>
-        <w:t> komposisi</w:t>
-      </w:r>
-      <w:r>
-        <w:rPr>
-          <w:rStyle w:val="cm-punctuation"/>
-          <w:rFonts w:ascii="Courier New" w:hAnsi="Courier New" w:cs="Courier New"/>
-          <w:color w:val="444444"/>
-          <w:sz w:val="20"/>
-          <w:szCs w:val="20"/>
-          <w:shd w:val="clear" w:color="auto" w:fill="E5E5E5"/>
-        </w:rPr>
-        <w:t>,</w:t>
-      </w:r>
-      <w:r>
-        <w:rPr>
-          <w:rFonts w:ascii="Courier New" w:hAnsi="Courier New" w:cs="Courier New"/>
-          <w:color w:val="444444"/>
-          <w:sz w:val="20"/>
-          <w:szCs w:val="20"/>
-          <w:shd w:val="clear" w:color="auto" w:fill="E5E5E5"/>
-        </w:rPr>
-        <w:t> golongan </w:t>
+        <w:t> karyawan</w:t>
+      </w:r>
+      <w:r>
+        <w:rPr>
+          <w:rStyle w:val="cm-variable-2"/>
+          <w:rFonts w:ascii="Courier New" w:hAnsi="Courier New" w:cs="Courier New"/>
+          <w:color w:val="0055AA"/>
+          <w:sz w:val="20"/>
+          <w:szCs w:val="20"/>
+          <w:shd w:val="clear" w:color="auto" w:fill="E5E5E5"/>
+        </w:rPr>
+        <w:t>.nama</w:t>
+      </w:r>
+      <w:r>
+        <w:rPr>
+          <w:rFonts w:ascii="Courier New" w:hAnsi="Courier New" w:cs="Courier New"/>
+          <w:color w:val="444444"/>
+          <w:sz w:val="20"/>
+          <w:szCs w:val="20"/>
+          <w:shd w:val="clear" w:color="auto" w:fill="E5E5E5"/>
+        </w:rPr>
+        <w:t> </w:t>
       </w:r>
       <w:r>
         <w:rPr>
@@ -160,6 +181,48 @@
           <w:szCs w:val="20"/>
           <w:shd w:val="clear" w:color="auto" w:fill="E5E5E5"/>
         </w:rPr>
+        <w:t> penjualan </w:t>
+      </w:r>
+      <w:r>
+        <w:rPr>
+          <w:rStyle w:val="cm-keyword"/>
+          <w:rFonts w:ascii="Courier New" w:hAnsi="Courier New" w:cs="Courier New"/>
+          <w:color w:val="770088"/>
+          <w:sz w:val="20"/>
+          <w:szCs w:val="20"/>
+          <w:shd w:val="clear" w:color="auto" w:fill="E5E5E5"/>
+        </w:rPr>
+        <w:t>INNER</w:t>
+      </w:r>
+      <w:r>
+        <w:rPr>
+          <w:rFonts w:ascii="Courier New" w:hAnsi="Courier New" w:cs="Courier New"/>
+          <w:color w:val="444444"/>
+          <w:sz w:val="20"/>
+          <w:szCs w:val="20"/>
+          <w:shd w:val="clear" w:color="auto" w:fill="E5E5E5"/>
+        </w:rPr>
+        <w:t> </w:t>
+      </w:r>
+      <w:r>
+        <w:rPr>
+          <w:rStyle w:val="cm-keyword"/>
+          <w:rFonts w:ascii="Courier New" w:hAnsi="Courier New" w:cs="Courier New"/>
+          <w:color w:val="770088"/>
+          <w:sz w:val="20"/>
+          <w:szCs w:val="20"/>
+          <w:shd w:val="clear" w:color="auto" w:fill="E5E5E5"/>
+        </w:rPr>
+        <w:t>JOIN</w:t>
+      </w:r>
+      <w:r>
+        <w:rPr>
+          <w:rFonts w:ascii="Courier New" w:hAnsi="Courier New" w:cs="Courier New"/>
+          <w:color w:val="444444"/>
+          <w:sz w:val="20"/>
+          <w:szCs w:val="20"/>
+          <w:shd w:val="clear" w:color="auto" w:fill="E5E5E5"/>
+        </w:rPr>
         <w:t> daftar_obat </w:t>
       </w:r>
       <w:r>
@@ -171,6 +234,90 @@
           <w:szCs w:val="20"/>
           <w:shd w:val="clear" w:color="auto" w:fill="E5E5E5"/>
         </w:rPr>
+        <w:t>ON</w:t>
+      </w:r>
+      <w:r>
+        <w:rPr>
+          <w:rFonts w:ascii="Courier New" w:hAnsi="Courier New" w:cs="Courier New"/>
+          <w:color w:val="444444"/>
+          <w:sz w:val="20"/>
+          <w:szCs w:val="20"/>
+          <w:shd w:val="clear" w:color="auto" w:fill="E5E5E5"/>
+        </w:rPr>
+        <w:t> daftar_obat</w:t>
+      </w:r>
+      <w:r>
+        <w:rPr>
+          <w:rStyle w:val="cm-variable-2"/>
+          <w:rFonts w:ascii="Courier New" w:hAnsi="Courier New" w:cs="Courier New"/>
+          <w:color w:val="0055AA"/>
+          <w:sz w:val="20"/>
+          <w:szCs w:val="20"/>
+          <w:shd w:val="clear" w:color="auto" w:fill="E5E5E5"/>
+        </w:rPr>
+        <w:t>.id</w:t>
+      </w:r>
+      <w:r>
+        <w:rPr>
+          <w:rFonts w:ascii="Courier New" w:hAnsi="Courier New" w:cs="Courier New"/>
+          <w:color w:val="444444"/>
+          <w:sz w:val="20"/>
+          <w:szCs w:val="20"/>
+          <w:shd w:val="clear" w:color="auto" w:fill="E5E5E5"/>
+        </w:rPr>
+        <w:t> </w:t>
+      </w:r>
+      <w:r>
+        <w:rPr>
+          <w:rStyle w:val="cm-operator"/>
+          <w:rFonts w:ascii="Courier New" w:hAnsi="Courier New" w:cs="Courier New"/>
+          <w:color w:val="FF00FF"/>
+          <w:sz w:val="20"/>
+          <w:szCs w:val="20"/>
+          <w:shd w:val="clear" w:color="auto" w:fill="E5E5E5"/>
+        </w:rPr>
+        <w:t>=</w:t>
+      </w:r>
+      <w:r>
+        <w:rPr>
+          <w:rFonts w:ascii="Courier New" w:hAnsi="Courier New" w:cs="Courier New"/>
+          <w:color w:val="444444"/>
+          <w:sz w:val="20"/>
+          <w:szCs w:val="20"/>
+          <w:shd w:val="clear" w:color="auto" w:fill="E5E5E5"/>
+        </w:rPr>
+        <w:t> penjualan</w:t>
+      </w:r>
+      <w:r>
+        <w:rPr>
+          <w:rStyle w:val="cm-variable-2"/>
+          <w:rFonts w:ascii="Courier New" w:hAnsi="Courier New" w:cs="Courier New"/>
+          <w:color w:val="0055AA"/>
+          <w:sz w:val="20"/>
+          <w:szCs w:val="20"/>
+          <w:shd w:val="clear" w:color="auto" w:fill="E5E5E5"/>
+        </w:rPr>
+        <w:t>.id_dafar_obat</w:t>
+      </w:r>
+      <w:r>
+        <w:rPr>
+          <w:rFonts w:ascii="Courier New" w:hAnsi="Courier New" w:cs="Courier New"/>
+          <w:color w:val="444444"/>
+          <w:sz w:val="20"/>
+          <w:szCs w:val="20"/>
+          <w:shd w:val="clear" w:color="auto" w:fill="E5E5E5"/>
+        </w:rPr>
+        <w:t> </w:t>
+      </w:r>
+      <w:r>
+        <w:rPr>
+          <w:rStyle w:val="cm-keyword"/>
+          <w:rFonts w:ascii="Courier New" w:hAnsi="Courier New" w:cs="Courier New"/>
+          <w:color w:val="770088"/>
+          <w:sz w:val="20"/>
+          <w:szCs w:val="20"/>
+          <w:shd w:val="clear" w:color="auto" w:fill="E5E5E5"/>
+        </w:rPr>
         <w:t>INNER</w:t>
       </w:r>
       <w:r>
@@ -202,7 +349,7 @@
           <w:szCs w:val="20"/>
           <w:shd w:val="clear" w:color="auto" w:fill="E5E5E5"/>
         </w:rPr>
-        <w:t> detil_obat </w:t>
+        <w:t> karyawan </w:t>
       </w:r>
       <w:r>
         <w:rPr>
@@ -223,7 +370,7 @@
           <w:szCs w:val="20"/>
           <w:shd w:val="clear" w:color="auto" w:fill="E5E5E5"/>
         </w:rPr>
-        <w:t> daftar_obat</w:t>
+        <w:t> karyawan</w:t>
       </w:r>
       <w:r>
         <w:rPr>
@@ -265,7 +412,70 @@
           <w:szCs w:val="20"/>
           <w:shd w:val="clear" w:color="auto" w:fill="E5E5E5"/>
         </w:rPr>
-        <w:t> detil_obat</w:t>
+        <w:t> id_karyawan </w:t>
+      </w:r>
+      <w:r>
+        <w:rPr>
+          <w:rStyle w:val="cm-keyword"/>
+          <w:rFonts w:ascii="Courier New" w:hAnsi="Courier New" w:cs="Courier New"/>
+          <w:color w:val="770088"/>
+          <w:sz w:val="20"/>
+          <w:szCs w:val="20"/>
+          <w:shd w:val="clear" w:color="auto" w:fill="E5E5E5"/>
+        </w:rPr>
+        <w:t>INNER</w:t>
+      </w:r>
+      <w:r>
+        <w:rPr>
+          <w:rFonts w:ascii="Courier New" w:hAnsi="Courier New" w:cs="Courier New"/>
+          <w:color w:val="444444"/>
+          <w:sz w:val="20"/>
+          <w:szCs w:val="20"/>
+          <w:shd w:val="clear" w:color="auto" w:fill="E5E5E5"/>
+        </w:rPr>
+        <w:t> </w:t>
+      </w:r>
+      <w:r>
+        <w:rPr>
+          <w:rStyle w:val="cm-keyword"/>
+          <w:rFonts w:ascii="Courier New" w:hAnsi="Courier New" w:cs="Courier New"/>
+          <w:color w:val="770088"/>
+          <w:sz w:val="20"/>
+          <w:szCs w:val="20"/>
+          <w:shd w:val="clear" w:color="auto" w:fill="E5E5E5"/>
+        </w:rPr>
+        <w:t>JOIN</w:t>
+      </w:r>
+      <w:r>
+        <w:rPr>
+          <w:rFonts w:ascii="Courier New" w:hAnsi="Courier New" w:cs="Courier New"/>
+          <w:color w:val="444444"/>
+          <w:sz w:val="20"/>
+          <w:szCs w:val="20"/>
+          <w:shd w:val="clear" w:color="auto" w:fill="E5E5E5"/>
+        </w:rPr>
+        <w:t> resep </w:t>
+      </w:r>
+      <w:r>
+        <w:rPr>
+          <w:rStyle w:val="cm-keyword"/>
+          <w:rFonts w:ascii="Courier New" w:hAnsi="Courier New" w:cs="Courier New"/>
+          <w:color w:val="770088"/>
+          <w:sz w:val="20"/>
+          <w:szCs w:val="20"/>
+          <w:shd w:val="clear" w:color="auto" w:fill="E5E5E5"/>
+        </w:rPr>
+        <w:t>ON</w:t>
+      </w:r>
+      <w:r>
+        <w:rPr>
+          <w:rFonts w:ascii="Courier New" w:hAnsi="Courier New" w:cs="Courier New"/>
+          <w:color w:val="444444"/>
+          <w:sz w:val="20"/>
+          <w:szCs w:val="20"/>
+          <w:shd w:val="clear" w:color="auto" w:fill="E5E5E5"/>
+        </w:rPr>
+        <w:t> resep</w:t>
       </w:r>
       <w:r>
         <w:rPr>
@@ -276,7 +486,7 @@
           <w:szCs w:val="20"/>
           <w:shd w:val="clear" w:color="auto" w:fill="E5E5E5"/>
         </w:rPr>
-        <w:t>.id_dafar_obat</w:t>
+        <w:t>.id</w:t>
       </w:r>
       <w:r>
         <w:rPr>
@@ -290,45 +500,24 @@
       </w:r>
       <w:r>
         <w:rPr>
-          <w:rStyle w:val="cm-keyword"/>
-          <w:rFonts w:ascii="Courier New" w:hAnsi="Courier New" w:cs="Courier New"/>
-          <w:color w:val="770088"/>
-          <w:sz w:val="20"/>
-          <w:szCs w:val="20"/>
-          <w:shd w:val="clear" w:color="auto" w:fill="E5E5E5"/>
-        </w:rPr>
-        <w:t>ORDER</w:t>
-      </w:r>
-      <w:r>
-        <w:rPr>
-          <w:rFonts w:ascii="Courier New" w:hAnsi="Courier New" w:cs="Courier New"/>
-          <w:color w:val="444444"/>
-          <w:sz w:val="20"/>
-          <w:szCs w:val="20"/>
-          <w:shd w:val="clear" w:color="auto" w:fill="E5E5E5"/>
-        </w:rPr>
-        <w:t> </w:t>
-      </w:r>
-      <w:r>
-        <w:rPr>
-          <w:rStyle w:val="cm-keyword"/>
-          <w:rFonts w:ascii="Courier New" w:hAnsi="Courier New" w:cs="Courier New"/>
-          <w:color w:val="770088"/>
-          <w:sz w:val="20"/>
-          <w:szCs w:val="20"/>
-          <w:shd w:val="clear" w:color="auto" w:fill="E5E5E5"/>
-        </w:rPr>
-        <w:t>BY</w:t>
-      </w:r>
-      <w:r>
-        <w:rPr>
-          <w:rFonts w:ascii="Courier New" w:hAnsi="Courier New" w:cs="Courier New"/>
-          <w:color w:val="444444"/>
-          <w:sz w:val="20"/>
-          <w:szCs w:val="20"/>
-          <w:shd w:val="clear" w:color="auto" w:fill="E5E5E5"/>
-        </w:rPr>
-        <w:t> nama_obat</w:t>
+          <w:rStyle w:val="cm-operator"/>
+          <w:rFonts w:ascii="Courier New" w:hAnsi="Courier New" w:cs="Courier New"/>
+          <w:color w:val="FF00FF"/>
+          <w:sz w:val="20"/>
+          <w:szCs w:val="20"/>
+          <w:shd w:val="clear" w:color="auto" w:fill="E5E5E5"/>
+        </w:rPr>
+        <w:t>=</w:t>
+      </w:r>
+      <w:r>
+        <w:rPr>
+          <w:rFonts w:ascii="Courier New" w:hAnsi="Courier New" w:cs="Courier New"/>
+          <w:color w:val="444444"/>
+          <w:sz w:val="20"/>
+          <w:szCs w:val="20"/>
+          <w:shd w:val="clear" w:color="auto" w:fill="E5E5E5"/>
+        </w:rPr>
+        <w:t> id_resep</w:t>
       </w:r>
       <w:r>
         <w:rPr>
@@ -355,9 +544,9 @@
           <w:rStyle w:val="cm-punctuation"/>
         </w:rPr>
         <w:drawing>
-          <wp:inline distT="0" distB="0" distL="0" distR="0" wp14:anchorId="10B538F2" wp14:editId="19891CB7">
-            <wp:extent cx="5943600" cy="3017520"/>
-            <wp:effectExtent l="0" t="0" r="0" b="0"/>
+          <wp:inline distT="0" distB="0" distL="0" distR="0" wp14:anchorId="7599B4E2" wp14:editId="24BD43BB">
+            <wp:extent cx="5943600" cy="2715260"/>
+            <wp:effectExtent l="0" t="0" r="0" b="8890"/>
             <wp:docPr id="1" name="Picture 1"/>
             <wp:cNvGraphicFramePr>
               <a:graphicFrameLocks xmlns:a="http://schemas.openxmlformats.org/drawingml/2006/main" noChangeAspect="1"/>
@@ -378,7 +567,7 @@
                   <pic:spPr>
                     <a:xfrm>
                       <a:off x="0" y="0"/>
-                      <a:ext cx="5943600" cy="3017520"/>
+                      <a:ext cx="5943600" cy="2715260"/>
                     </a:xfrm>
                     <a:prstGeom prst="rect">
                       <a:avLst/>
@@ -405,7 +594,7 @@
         <w:pStyle w:val="ListParagraph"/>
         <w:numPr>
           <w:ilvl w:val="0"/>
-          <w:numId w:val="2"/>
+          <w:numId w:val="3"/>
         </w:numPr>
         <w:rPr>
           <w:rStyle w:val="cm-punctuation"/>
@@ -474,7 +663,7 @@
           <w:szCs w:val="20"/>
           <w:shd w:val="clear" w:color="auto" w:fill="E5E5E5"/>
         </w:rPr>
-        <w:t> jumlah_penjualan</w:t>
+        <w:t> nama_obat</w:t>
       </w:r>
       <w:r>
         <w:rPr>
@@ -495,7 +684,70 @@
           <w:szCs w:val="20"/>
           <w:shd w:val="clear" w:color="auto" w:fill="E5E5E5"/>
         </w:rPr>
-        <w:t> nama_obat </w:t>
+        <w:t> no_resep</w:t>
+      </w:r>
+      <w:r>
+        <w:rPr>
+          <w:rStyle w:val="cm-punctuation"/>
+          <w:rFonts w:ascii="Courier New" w:hAnsi="Courier New" w:cs="Courier New"/>
+          <w:color w:val="444444"/>
+          <w:sz w:val="20"/>
+          <w:szCs w:val="20"/>
+          <w:shd w:val="clear" w:color="auto" w:fill="E5E5E5"/>
+        </w:rPr>
+        <w:t>,</w:t>
+      </w:r>
+      <w:r>
+        <w:rPr>
+          <w:rFonts w:ascii="Courier New" w:hAnsi="Courier New" w:cs="Courier New"/>
+          <w:color w:val="444444"/>
+          <w:sz w:val="20"/>
+          <w:szCs w:val="20"/>
+          <w:shd w:val="clear" w:color="auto" w:fill="E5E5E5"/>
+        </w:rPr>
+        <w:t> dokter_resep</w:t>
+      </w:r>
+      <w:r>
+        <w:rPr>
+          <w:rStyle w:val="cm-punctuation"/>
+          <w:rFonts w:ascii="Courier New" w:hAnsi="Courier New" w:cs="Courier New"/>
+          <w:color w:val="444444"/>
+          <w:sz w:val="20"/>
+          <w:szCs w:val="20"/>
+          <w:shd w:val="clear" w:color="auto" w:fill="E5E5E5"/>
+        </w:rPr>
+        <w:t>,</w:t>
+      </w:r>
+      <w:r>
+        <w:rPr>
+          <w:rFonts w:ascii="Courier New" w:hAnsi="Courier New" w:cs="Courier New"/>
+          <w:color w:val="444444"/>
+          <w:sz w:val="20"/>
+          <w:szCs w:val="20"/>
+          <w:shd w:val="clear" w:color="auto" w:fill="E5E5E5"/>
+        </w:rPr>
+        <w:t> karyawan</w:t>
+      </w:r>
+      <w:r>
+        <w:rPr>
+          <w:rStyle w:val="cm-variable-2"/>
+          <w:rFonts w:ascii="Courier New" w:hAnsi="Courier New" w:cs="Courier New"/>
+          <w:color w:val="0055AA"/>
+          <w:sz w:val="20"/>
+          <w:szCs w:val="20"/>
+          <w:shd w:val="clear" w:color="auto" w:fill="E5E5E5"/>
+        </w:rPr>
+        <w:t>.nama</w:t>
+      </w:r>
+      <w:r>
+        <w:rPr>
+          <w:rFonts w:ascii="Courier New" w:hAnsi="Courier New" w:cs="Courier New"/>
+          <w:color w:val="444444"/>
+          <w:sz w:val="20"/>
+          <w:szCs w:val="20"/>
+          <w:shd w:val="clear" w:color="auto" w:fill="E5E5E5"/>
+        </w:rPr>
+        <w:t> </w:t>
       </w:r>
       <w:r>
         <w:rPr>
@@ -516,407 +768,9 @@
           <w:szCs w:val="20"/>
           <w:shd w:val="clear" w:color="auto" w:fill="E5E5E5"/>
         </w:rPr>
-        <w:t> daftar_obat </w:t>
-      </w:r>
-      <w:r>
-        <w:rPr>
-          <w:rStyle w:val="cm-keyword"/>
-          <w:rFonts w:ascii="Courier New" w:hAnsi="Courier New" w:cs="Courier New"/>
-          <w:color w:val="770088"/>
-          <w:sz w:val="20"/>
-          <w:szCs w:val="20"/>
-          <w:shd w:val="clear" w:color="auto" w:fill="E5E5E5"/>
-        </w:rPr>
-        <w:t>INNER</w:t>
-      </w:r>
-      <w:r>
-        <w:rPr>
-          <w:rFonts w:ascii="Courier New" w:hAnsi="Courier New" w:cs="Courier New"/>
-          <w:color w:val="444444"/>
-          <w:sz w:val="20"/>
-          <w:szCs w:val="20"/>
-          <w:shd w:val="clear" w:color="auto" w:fill="E5E5E5"/>
-        </w:rPr>
-        <w:t> </w:t>
-      </w:r>
-      <w:r>
-        <w:rPr>
-          <w:rStyle w:val="cm-keyword"/>
-          <w:rFonts w:ascii="Courier New" w:hAnsi="Courier New" w:cs="Courier New"/>
-          <w:color w:val="770088"/>
-          <w:sz w:val="20"/>
-          <w:szCs w:val="20"/>
-          <w:shd w:val="clear" w:color="auto" w:fill="E5E5E5"/>
-        </w:rPr>
-        <w:t>JOIN</w:t>
-      </w:r>
-      <w:r>
-        <w:rPr>
-          <w:rFonts w:ascii="Courier New" w:hAnsi="Courier New" w:cs="Courier New"/>
-          <w:color w:val="444444"/>
-          <w:sz w:val="20"/>
-          <w:szCs w:val="20"/>
-          <w:shd w:val="clear" w:color="auto" w:fill="E5E5E5"/>
-        </w:rPr>
         <w:t> penjualan </w:t>
       </w:r>
-      <w:r>
-        <w:rPr>
-          <w:rStyle w:val="cm-keyword"/>
-          <w:rFonts w:ascii="Courier New" w:hAnsi="Courier New" w:cs="Courier New"/>
-          <w:color w:val="770088"/>
-          <w:sz w:val="20"/>
-          <w:szCs w:val="20"/>
-          <w:shd w:val="clear" w:color="auto" w:fill="E5E5E5"/>
-        </w:rPr>
-        <w:t>ON</w:t>
-      </w:r>
-      <w:r>
-        <w:rPr>
-          <w:rFonts w:ascii="Courier New" w:hAnsi="Courier New" w:cs="Courier New"/>
-          <w:color w:val="444444"/>
-          <w:sz w:val="20"/>
-          <w:szCs w:val="20"/>
-          <w:shd w:val="clear" w:color="auto" w:fill="E5E5E5"/>
-        </w:rPr>
-        <w:t> daftar_obat</w:t>
-      </w:r>
-      <w:r>
-        <w:rPr>
-          <w:rStyle w:val="cm-variable-2"/>
-          <w:rFonts w:ascii="Courier New" w:hAnsi="Courier New" w:cs="Courier New"/>
-          <w:color w:val="0055AA"/>
-          <w:sz w:val="20"/>
-          <w:szCs w:val="20"/>
-          <w:shd w:val="clear" w:color="auto" w:fill="E5E5E5"/>
-        </w:rPr>
-        <w:t>.id</w:t>
-      </w:r>
-      <w:r>
-        <w:rPr>
-          <w:rFonts w:ascii="Courier New" w:hAnsi="Courier New" w:cs="Courier New"/>
-          <w:color w:val="444444"/>
-          <w:sz w:val="20"/>
-          <w:szCs w:val="20"/>
-          <w:shd w:val="clear" w:color="auto" w:fill="E5E5E5"/>
-        </w:rPr>
-        <w:t> </w:t>
-      </w:r>
-      <w:r>
-        <w:rPr>
-          <w:rStyle w:val="cm-operator"/>
-          <w:rFonts w:ascii="Courier New" w:hAnsi="Courier New" w:cs="Courier New"/>
-          <w:color w:val="FF00FF"/>
-          <w:sz w:val="20"/>
-          <w:szCs w:val="20"/>
-          <w:shd w:val="clear" w:color="auto" w:fill="E5E5E5"/>
-        </w:rPr>
-        <w:t>=</w:t>
-      </w:r>
-      <w:r>
-        <w:rPr>
-          <w:rFonts w:ascii="Courier New" w:hAnsi="Courier New" w:cs="Courier New"/>
-          <w:color w:val="444444"/>
-          <w:sz w:val="20"/>
-          <w:szCs w:val="20"/>
-          <w:shd w:val="clear" w:color="auto" w:fill="E5E5E5"/>
-        </w:rPr>
-        <w:t> id_dafar_obat </w:t>
-      </w:r>
-      <w:r>
-        <w:rPr>
-          <w:rStyle w:val="cm-keyword"/>
-          <w:rFonts w:ascii="Courier New" w:hAnsi="Courier New" w:cs="Courier New"/>
-          <w:color w:val="770088"/>
-          <w:sz w:val="20"/>
-          <w:szCs w:val="20"/>
-          <w:shd w:val="clear" w:color="auto" w:fill="E5E5E5"/>
-        </w:rPr>
-        <w:t>ORDER</w:t>
-      </w:r>
-      <w:r>
-        <w:rPr>
-          <w:rFonts w:ascii="Courier New" w:hAnsi="Courier New" w:cs="Courier New"/>
-          <w:color w:val="444444"/>
-          <w:sz w:val="20"/>
-          <w:szCs w:val="20"/>
-          <w:shd w:val="clear" w:color="auto" w:fill="E5E5E5"/>
-        </w:rPr>
-        <w:t> </w:t>
-      </w:r>
-      <w:r>
-        <w:rPr>
-          <w:rStyle w:val="cm-keyword"/>
-          <w:rFonts w:ascii="Courier New" w:hAnsi="Courier New" w:cs="Courier New"/>
-          <w:color w:val="770088"/>
-          <w:sz w:val="20"/>
-          <w:szCs w:val="20"/>
-          <w:shd w:val="clear" w:color="auto" w:fill="E5E5E5"/>
-        </w:rPr>
-        <w:t>BY</w:t>
-      </w:r>
-      <w:r>
-        <w:rPr>
-          <w:rFonts w:ascii="Courier New" w:hAnsi="Courier New" w:cs="Courier New"/>
-          <w:color w:val="444444"/>
-          <w:sz w:val="20"/>
-          <w:szCs w:val="20"/>
-          <w:shd w:val="clear" w:color="auto" w:fill="E5E5E5"/>
-        </w:rPr>
-        <w:t> waktu</w:t>
-      </w:r>
-      <w:r>
-        <w:rPr>
-          <w:rStyle w:val="cm-punctuation"/>
-          <w:rFonts w:ascii="Courier New" w:hAnsi="Courier New" w:cs="Courier New"/>
-          <w:color w:val="444444"/>
-          <w:sz w:val="20"/>
-          <w:szCs w:val="20"/>
-          <w:shd w:val="clear" w:color="auto" w:fill="E5E5E5"/>
-        </w:rPr>
-        <w:t>,</w:t>
-      </w:r>
-      <w:r>
-        <w:rPr>
-          <w:rFonts w:ascii="Courier New" w:hAnsi="Courier New" w:cs="Courier New"/>
-          <w:color w:val="444444"/>
-          <w:sz w:val="20"/>
-          <w:szCs w:val="20"/>
-          <w:shd w:val="clear" w:color="auto" w:fill="E5E5E5"/>
-        </w:rPr>
-        <w:t> nama_pembeli</w:t>
-      </w:r>
-      <w:r>
-        <w:rPr>
-          <w:rStyle w:val="cm-punctuation"/>
-          <w:rFonts w:ascii="Courier New" w:hAnsi="Courier New" w:cs="Courier New"/>
-          <w:color w:val="444444"/>
-          <w:sz w:val="20"/>
-          <w:szCs w:val="20"/>
-          <w:shd w:val="clear" w:color="auto" w:fill="E5E5E5"/>
-        </w:rPr>
-        <w:t>,</w:t>
-      </w:r>
-      <w:r>
-        <w:rPr>
-          <w:rFonts w:ascii="Courier New" w:hAnsi="Courier New" w:cs="Courier New"/>
-          <w:color w:val="444444"/>
-          <w:sz w:val="20"/>
-          <w:szCs w:val="20"/>
-          <w:shd w:val="clear" w:color="auto" w:fill="E5E5E5"/>
-        </w:rPr>
-        <w:t> nama_obat</w:t>
-      </w:r>
-      <w:r>
-        <w:rPr>
-          <w:rStyle w:val="cm-punctuation"/>
-          <w:rFonts w:ascii="Courier New" w:hAnsi="Courier New" w:cs="Courier New"/>
-          <w:color w:val="444444"/>
-          <w:sz w:val="20"/>
-          <w:szCs w:val="20"/>
-          <w:shd w:val="clear" w:color="auto" w:fill="E5E5E5"/>
-        </w:rPr>
-        <w:t>;</w:t>
-      </w:r>
-    </w:p>
-    <w:p>
-      <w:pPr>
-        <w:pStyle w:val="ListParagraph"/>
-        <w:ind w:left="360"/>
-        <w:rPr>
-          <w:rStyle w:val="cm-punctuation"/>
-        </w:rPr>
-      </w:pPr>
-      <w:r>
-        <w:rPr>
-          <w:rStyle w:val="cm-punctuation"/>
-        </w:rPr>
-        <w:drawing>
-          <wp:inline distT="0" distB="0" distL="0" distR="0" wp14:anchorId="60FE0266" wp14:editId="5B43F903">
-            <wp:extent cx="5943600" cy="3023870"/>
-            <wp:effectExtent l="0" t="0" r="0" b="5080"/>
-            <wp:docPr id="2" name="Picture 2"/>
-            <wp:cNvGraphicFramePr>
-              <a:graphicFrameLocks xmlns:a="http://schemas.openxmlformats.org/drawingml/2006/main" noChangeAspect="1"/>
-            </wp:cNvGraphicFramePr>
-            <a:graphic xmlns:a="http://schemas.openxmlformats.org/drawingml/2006/main">
-              <a:graphicData uri="http://schemas.openxmlformats.org/drawingml/2006/picture">
-                <pic:pic xmlns:pic="http://schemas.openxmlformats.org/drawingml/2006/picture">
-                  <pic:nvPicPr>
-                    <pic:cNvPr id="1" name=""/>
-                    <pic:cNvPicPr/>
-                  </pic:nvPicPr>
-                  <pic:blipFill>
-                    <a:blip r:embed="rId8"/>
-                    <a:stretch>
-                      <a:fillRect/>
-                    </a:stretch>
-                  </pic:blipFill>
-                  <pic:spPr>
-                    <a:xfrm>
-                      <a:off x="0" y="0"/>
-                      <a:ext cx="5943600" cy="3023870"/>
-                    </a:xfrm>
-                    <a:prstGeom prst="rect">
-                      <a:avLst/>
-                    </a:prstGeom>
-                  </pic:spPr>
-                </pic:pic>
-              </a:graphicData>
-            </a:graphic>
-          </wp:inline>
-        </w:drawing>
-      </w:r>
-    </w:p>
-    <w:p>
-      <w:pPr>
-        <w:pStyle w:val="ListParagraph"/>
-        <w:ind w:left="360"/>
-        <w:rPr>
-          <w:rStyle w:val="cm-punctuation"/>
-        </w:rPr>
-      </w:pPr>
-    </w:p>
-    <w:p>
-      <w:pPr>
-        <w:pStyle w:val="ListParagraph"/>
-        <w:numPr>
-          <w:ilvl w:val="0"/>
-          <w:numId w:val="2"/>
-        </w:numPr>
-        <w:rPr>
-          <w:rStyle w:val="cm-punctuation"/>
-        </w:rPr>
-      </w:pPr>
-      <w:hyperlink r:id="rId9" w:tgtFrame="mysql_doc" w:history="1">
-        <w:r>
-          <w:rPr>
-            <w:rStyle w:val="Hyperlink"/>
-            <w:rFonts w:ascii="Courier New" w:hAnsi="Courier New" w:cs="Courier New"/>
-            <w:color w:val="235A81"/>
-            <w:sz w:val="20"/>
-            <w:szCs w:val="20"/>
-            <w:shd w:val="clear" w:color="auto" w:fill="E5E5E5"/>
-          </w:rPr>
-          <w:t>SELECT</w:t>
-        </w:r>
-      </w:hyperlink>
-      <w:r>
-        <w:rPr>
-          <w:rFonts w:ascii="Courier New" w:hAnsi="Courier New" w:cs="Courier New"/>
-          <w:color w:val="444444"/>
-          <w:sz w:val="20"/>
-          <w:szCs w:val="20"/>
-          <w:shd w:val="clear" w:color="auto" w:fill="E5E5E5"/>
-        </w:rPr>
-        <w:t> waktu</w:t>
-      </w:r>
-      <w:r>
-        <w:rPr>
-          <w:rStyle w:val="cm-punctuation"/>
-          <w:rFonts w:ascii="Courier New" w:hAnsi="Courier New" w:cs="Courier New"/>
-          <w:color w:val="444444"/>
-          <w:sz w:val="20"/>
-          <w:szCs w:val="20"/>
-          <w:shd w:val="clear" w:color="auto" w:fill="E5E5E5"/>
-        </w:rPr>
-        <w:t>,</w:t>
-      </w:r>
-      <w:r>
-        <w:rPr>
-          <w:rFonts w:ascii="Courier New" w:hAnsi="Courier New" w:cs="Courier New"/>
-          <w:color w:val="444444"/>
-          <w:sz w:val="20"/>
-          <w:szCs w:val="20"/>
-          <w:shd w:val="clear" w:color="auto" w:fill="E5E5E5"/>
-        </w:rPr>
-        <w:t> nama_pembeli</w:t>
-      </w:r>
-      <w:r>
-        <w:rPr>
-          <w:rStyle w:val="cm-punctuation"/>
-          <w:rFonts w:ascii="Courier New" w:hAnsi="Courier New" w:cs="Courier New"/>
-          <w:color w:val="444444"/>
-          <w:sz w:val="20"/>
-          <w:szCs w:val="20"/>
-          <w:shd w:val="clear" w:color="auto" w:fill="E5E5E5"/>
-        </w:rPr>
-        <w:t>,</w:t>
-      </w:r>
-      <w:r>
-        <w:rPr>
-          <w:rFonts w:ascii="Courier New" w:hAnsi="Courier New" w:cs="Courier New"/>
-          <w:color w:val="444444"/>
-          <w:sz w:val="20"/>
-          <w:szCs w:val="20"/>
-          <w:shd w:val="clear" w:color="auto" w:fill="E5E5E5"/>
-        </w:rPr>
-        <w:t> jumlah_penjualan</w:t>
-      </w:r>
-      <w:r>
-        <w:rPr>
-          <w:rStyle w:val="cm-punctuation"/>
-          <w:rFonts w:ascii="Courier New" w:hAnsi="Courier New" w:cs="Courier New"/>
-          <w:color w:val="444444"/>
-          <w:sz w:val="20"/>
-          <w:szCs w:val="20"/>
-          <w:shd w:val="clear" w:color="auto" w:fill="E5E5E5"/>
-        </w:rPr>
-        <w:t>,</w:t>
-      </w:r>
-      <w:r>
-        <w:rPr>
-          <w:rFonts w:ascii="Courier New" w:hAnsi="Courier New" w:cs="Courier New"/>
-          <w:color w:val="444444"/>
-          <w:sz w:val="20"/>
-          <w:szCs w:val="20"/>
-          <w:shd w:val="clear" w:color="auto" w:fill="E5E5E5"/>
-        </w:rPr>
-        <w:t> nama_pasien</w:t>
-      </w:r>
-      <w:r>
-        <w:rPr>
-          <w:rStyle w:val="cm-punctuation"/>
-          <w:rFonts w:ascii="Courier New" w:hAnsi="Courier New" w:cs="Courier New"/>
-          <w:color w:val="444444"/>
-          <w:sz w:val="20"/>
-          <w:szCs w:val="20"/>
-          <w:shd w:val="clear" w:color="auto" w:fill="E5E5E5"/>
-        </w:rPr>
-        <w:t>,</w:t>
-      </w:r>
-      <w:r>
-        <w:rPr>
-          <w:rFonts w:ascii="Courier New" w:hAnsi="Courier New" w:cs="Courier New"/>
-          <w:color w:val="444444"/>
-          <w:sz w:val="20"/>
-          <w:szCs w:val="20"/>
-          <w:shd w:val="clear" w:color="auto" w:fill="E5E5E5"/>
-        </w:rPr>
-        <w:t> dokter_resep </w:t>
-      </w:r>
-      <w:r>
-        <w:rPr>
-          <w:rStyle w:val="cm-keyword"/>
-          <w:rFonts w:ascii="Courier New" w:hAnsi="Courier New" w:cs="Courier New"/>
-          <w:color w:val="770088"/>
-          <w:sz w:val="20"/>
-          <w:szCs w:val="20"/>
-          <w:shd w:val="clear" w:color="auto" w:fill="E5E5E5"/>
-        </w:rPr>
-        <w:t>FROM</w:t>
-      </w:r>
-      <w:r>
-        <w:rPr>
-          <w:rFonts w:ascii="Courier New" w:hAnsi="Courier New" w:cs="Courier New"/>
-          <w:color w:val="444444"/>
-          <w:sz w:val="20"/>
-          <w:szCs w:val="20"/>
-          <w:shd w:val="clear" w:color="auto" w:fill="E5E5E5"/>
-        </w:rPr>
-        <w:t> penjualan </w:t>
-      </w:r>
-      <w:hyperlink r:id="rId10" w:tgtFrame="mysql_doc" w:history="1">
+      <w:hyperlink r:id="rId8" w:tgtFrame="mysql_doc" w:history="1">
         <w:r>
           <w:rPr>
             <w:rStyle w:val="Hyperlink"/>
@@ -958,6 +812,237 @@
           <w:szCs w:val="20"/>
           <w:shd w:val="clear" w:color="auto" w:fill="E5E5E5"/>
         </w:rPr>
+        <w:t> daftar_obat </w:t>
+      </w:r>
+      <w:r>
+        <w:rPr>
+          <w:rStyle w:val="cm-keyword"/>
+          <w:rFonts w:ascii="Courier New" w:hAnsi="Courier New" w:cs="Courier New"/>
+          <w:color w:val="770088"/>
+          <w:sz w:val="20"/>
+          <w:szCs w:val="20"/>
+          <w:shd w:val="clear" w:color="auto" w:fill="E5E5E5"/>
+        </w:rPr>
+        <w:t>ON</w:t>
+      </w:r>
+      <w:r>
+        <w:rPr>
+          <w:rFonts w:ascii="Courier New" w:hAnsi="Courier New" w:cs="Courier New"/>
+          <w:color w:val="444444"/>
+          <w:sz w:val="20"/>
+          <w:szCs w:val="20"/>
+          <w:shd w:val="clear" w:color="auto" w:fill="E5E5E5"/>
+        </w:rPr>
+        <w:t> daftar_obat</w:t>
+      </w:r>
+      <w:r>
+        <w:rPr>
+          <w:rStyle w:val="cm-variable-2"/>
+          <w:rFonts w:ascii="Courier New" w:hAnsi="Courier New" w:cs="Courier New"/>
+          <w:color w:val="0055AA"/>
+          <w:sz w:val="20"/>
+          <w:szCs w:val="20"/>
+          <w:shd w:val="clear" w:color="auto" w:fill="E5E5E5"/>
+        </w:rPr>
+        <w:t>.id</w:t>
+      </w:r>
+      <w:r>
+        <w:rPr>
+          <w:rFonts w:ascii="Courier New" w:hAnsi="Courier New" w:cs="Courier New"/>
+          <w:color w:val="444444"/>
+          <w:sz w:val="20"/>
+          <w:szCs w:val="20"/>
+          <w:shd w:val="clear" w:color="auto" w:fill="E5E5E5"/>
+        </w:rPr>
+        <w:t> </w:t>
+      </w:r>
+      <w:r>
+        <w:rPr>
+          <w:rStyle w:val="cm-operator"/>
+          <w:rFonts w:ascii="Courier New" w:hAnsi="Courier New" w:cs="Courier New"/>
+          <w:color w:val="FF00FF"/>
+          <w:sz w:val="20"/>
+          <w:szCs w:val="20"/>
+          <w:shd w:val="clear" w:color="auto" w:fill="E5E5E5"/>
+        </w:rPr>
+        <w:t>=</w:t>
+      </w:r>
+      <w:r>
+        <w:rPr>
+          <w:rFonts w:ascii="Courier New" w:hAnsi="Courier New" w:cs="Courier New"/>
+          <w:color w:val="444444"/>
+          <w:sz w:val="20"/>
+          <w:szCs w:val="20"/>
+          <w:shd w:val="clear" w:color="auto" w:fill="E5E5E5"/>
+        </w:rPr>
+        <w:t> penjualan</w:t>
+      </w:r>
+      <w:r>
+        <w:rPr>
+          <w:rStyle w:val="cm-variable-2"/>
+          <w:rFonts w:ascii="Courier New" w:hAnsi="Courier New" w:cs="Courier New"/>
+          <w:color w:val="0055AA"/>
+          <w:sz w:val="20"/>
+          <w:szCs w:val="20"/>
+          <w:shd w:val="clear" w:color="auto" w:fill="E5E5E5"/>
+        </w:rPr>
+        <w:t>.id_dafar_obat</w:t>
+      </w:r>
+      <w:r>
+        <w:rPr>
+          <w:rFonts w:ascii="Courier New" w:hAnsi="Courier New" w:cs="Courier New"/>
+          <w:color w:val="444444"/>
+          <w:sz w:val="20"/>
+          <w:szCs w:val="20"/>
+          <w:shd w:val="clear" w:color="auto" w:fill="E5E5E5"/>
+        </w:rPr>
+        <w:t> </w:t>
+      </w:r>
+      <w:r>
+        <w:rPr>
+          <w:rStyle w:val="cm-keyword"/>
+          <w:rFonts w:ascii="Courier New" w:hAnsi="Courier New" w:cs="Courier New"/>
+          <w:color w:val="770088"/>
+          <w:sz w:val="20"/>
+          <w:szCs w:val="20"/>
+          <w:shd w:val="clear" w:color="auto" w:fill="E5E5E5"/>
+        </w:rPr>
+        <w:t>INNER</w:t>
+      </w:r>
+      <w:r>
+        <w:rPr>
+          <w:rFonts w:ascii="Courier New" w:hAnsi="Courier New" w:cs="Courier New"/>
+          <w:color w:val="444444"/>
+          <w:sz w:val="20"/>
+          <w:szCs w:val="20"/>
+          <w:shd w:val="clear" w:color="auto" w:fill="E5E5E5"/>
+        </w:rPr>
+        <w:t> </w:t>
+      </w:r>
+      <w:r>
+        <w:rPr>
+          <w:rStyle w:val="cm-keyword"/>
+          <w:rFonts w:ascii="Courier New" w:hAnsi="Courier New" w:cs="Courier New"/>
+          <w:color w:val="770088"/>
+          <w:sz w:val="20"/>
+          <w:szCs w:val="20"/>
+          <w:shd w:val="clear" w:color="auto" w:fill="E5E5E5"/>
+        </w:rPr>
+        <w:t>JOIN</w:t>
+      </w:r>
+      <w:r>
+        <w:rPr>
+          <w:rFonts w:ascii="Courier New" w:hAnsi="Courier New" w:cs="Courier New"/>
+          <w:color w:val="444444"/>
+          <w:sz w:val="20"/>
+          <w:szCs w:val="20"/>
+          <w:shd w:val="clear" w:color="auto" w:fill="E5E5E5"/>
+        </w:rPr>
+        <w:t> karyawan </w:t>
+      </w:r>
+      <w:r>
+        <w:rPr>
+          <w:rStyle w:val="cm-keyword"/>
+          <w:rFonts w:ascii="Courier New" w:hAnsi="Courier New" w:cs="Courier New"/>
+          <w:color w:val="770088"/>
+          <w:sz w:val="20"/>
+          <w:szCs w:val="20"/>
+          <w:shd w:val="clear" w:color="auto" w:fill="E5E5E5"/>
+        </w:rPr>
+        <w:t>ON</w:t>
+      </w:r>
+      <w:r>
+        <w:rPr>
+          <w:rFonts w:ascii="Courier New" w:hAnsi="Courier New" w:cs="Courier New"/>
+          <w:color w:val="444444"/>
+          <w:sz w:val="20"/>
+          <w:szCs w:val="20"/>
+          <w:shd w:val="clear" w:color="auto" w:fill="E5E5E5"/>
+        </w:rPr>
+        <w:t> karyawan</w:t>
+      </w:r>
+      <w:r>
+        <w:rPr>
+          <w:rStyle w:val="cm-variable-2"/>
+          <w:rFonts w:ascii="Courier New" w:hAnsi="Courier New" w:cs="Courier New"/>
+          <w:color w:val="0055AA"/>
+          <w:sz w:val="20"/>
+          <w:szCs w:val="20"/>
+          <w:shd w:val="clear" w:color="auto" w:fill="E5E5E5"/>
+        </w:rPr>
+        <w:t>.id</w:t>
+      </w:r>
+      <w:r>
+        <w:rPr>
+          <w:rFonts w:ascii="Courier New" w:hAnsi="Courier New" w:cs="Courier New"/>
+          <w:color w:val="444444"/>
+          <w:sz w:val="20"/>
+          <w:szCs w:val="20"/>
+          <w:shd w:val="clear" w:color="auto" w:fill="E5E5E5"/>
+        </w:rPr>
+        <w:t> </w:t>
+      </w:r>
+      <w:r>
+        <w:rPr>
+          <w:rStyle w:val="cm-operator"/>
+          <w:rFonts w:ascii="Courier New" w:hAnsi="Courier New" w:cs="Courier New"/>
+          <w:color w:val="FF00FF"/>
+          <w:sz w:val="20"/>
+          <w:szCs w:val="20"/>
+          <w:shd w:val="clear" w:color="auto" w:fill="E5E5E5"/>
+        </w:rPr>
+        <w:t>=</w:t>
+      </w:r>
+      <w:r>
+        <w:rPr>
+          <w:rFonts w:ascii="Courier New" w:hAnsi="Courier New" w:cs="Courier New"/>
+          <w:color w:val="444444"/>
+          <w:sz w:val="20"/>
+          <w:szCs w:val="20"/>
+          <w:shd w:val="clear" w:color="auto" w:fill="E5E5E5"/>
+        </w:rPr>
+        <w:t> id_karyawan </w:t>
+      </w:r>
+      <w:r>
+        <w:rPr>
+          <w:rStyle w:val="cm-keyword"/>
+          <w:rFonts w:ascii="Courier New" w:hAnsi="Courier New" w:cs="Courier New"/>
+          <w:color w:val="770088"/>
+          <w:sz w:val="20"/>
+          <w:szCs w:val="20"/>
+          <w:shd w:val="clear" w:color="auto" w:fill="E5E5E5"/>
+        </w:rPr>
+        <w:t>INNER</w:t>
+      </w:r>
+      <w:r>
+        <w:rPr>
+          <w:rFonts w:ascii="Courier New" w:hAnsi="Courier New" w:cs="Courier New"/>
+          <w:color w:val="444444"/>
+          <w:sz w:val="20"/>
+          <w:szCs w:val="20"/>
+          <w:shd w:val="clear" w:color="auto" w:fill="E5E5E5"/>
+        </w:rPr>
+        <w:t> </w:t>
+      </w:r>
+      <w:r>
+        <w:rPr>
+          <w:rStyle w:val="cm-keyword"/>
+          <w:rFonts w:ascii="Courier New" w:hAnsi="Courier New" w:cs="Courier New"/>
+          <w:color w:val="770088"/>
+          <w:sz w:val="20"/>
+          <w:szCs w:val="20"/>
+          <w:shd w:val="clear" w:color="auto" w:fill="E5E5E5"/>
+        </w:rPr>
+        <w:t>JOIN</w:t>
+      </w:r>
+      <w:r>
+        <w:rPr>
+          <w:rFonts w:ascii="Courier New" w:hAnsi="Courier New" w:cs="Courier New"/>
+          <w:color w:val="444444"/>
+          <w:sz w:val="20"/>
+          <w:szCs w:val="20"/>
+          <w:shd w:val="clear" w:color="auto" w:fill="E5E5E5"/>
+        </w:rPr>
         <w:t> resep </w:t>
       </w:r>
       <w:r>
@@ -979,7 +1064,7 @@
           <w:szCs w:val="20"/>
           <w:shd w:val="clear" w:color="auto" w:fill="E5E5E5"/>
         </w:rPr>
-        <w:t> penjualan</w:t>
+        <w:t> resep</w:t>
       </w:r>
       <w:r>
         <w:rPr>
@@ -990,7 +1075,7 @@
           <w:szCs w:val="20"/>
           <w:shd w:val="clear" w:color="auto" w:fill="E5E5E5"/>
         </w:rPr>
-        <w:t>.id_resep</w:t>
+        <w:t>.id</w:t>
       </w:r>
       <w:r>
         <w:rPr>
@@ -1021,18 +1106,18 @@
           <w:szCs w:val="20"/>
           <w:shd w:val="clear" w:color="auto" w:fill="E5E5E5"/>
         </w:rPr>
-        <w:t> resep</w:t>
-      </w:r>
-      <w:r>
-        <w:rPr>
-          <w:rStyle w:val="cm-variable-2"/>
-          <w:rFonts w:ascii="Courier New" w:hAnsi="Courier New" w:cs="Courier New"/>
-          <w:color w:val="0055AA"/>
-          <w:sz w:val="20"/>
-          <w:szCs w:val="20"/>
-          <w:shd w:val="clear" w:color="auto" w:fill="E5E5E5"/>
-        </w:rPr>
-        <w:t>.id</w:t>
+        <w:t> id_resep </w:t>
+      </w:r>
+      <w:r>
+        <w:rPr>
+          <w:rStyle w:val="cm-keyword"/>
+          <w:rFonts w:ascii="Courier New" w:hAnsi="Courier New" w:cs="Courier New"/>
+          <w:color w:val="770088"/>
+          <w:sz w:val="20"/>
+          <w:szCs w:val="20"/>
+          <w:shd w:val="clear" w:color="auto" w:fill="E5E5E5"/>
+        </w:rPr>
+        <w:t>ORDER</w:t>
       </w:r>
       <w:r>
         <w:rPr>
@@ -1053,192 +1138,17 @@
           <w:szCs w:val="20"/>
           <w:shd w:val="clear" w:color="auto" w:fill="E5E5E5"/>
         </w:rPr>
-        <w:t>WHERE</w:t>
-      </w:r>
-      <w:r>
-        <w:rPr>
-          <w:rFonts w:ascii="Courier New" w:hAnsi="Courier New" w:cs="Courier New"/>
-          <w:color w:val="444444"/>
-          <w:sz w:val="20"/>
-          <w:szCs w:val="20"/>
-          <w:shd w:val="clear" w:color="auto" w:fill="E5E5E5"/>
-        </w:rPr>
-        <w:t> nama_pasien </w:t>
-      </w:r>
-      <w:hyperlink r:id="rId11" w:tgtFrame="mysql_doc" w:history="1">
-        <w:r>
-          <w:rPr>
-            <w:rStyle w:val="Hyperlink"/>
-            <w:rFonts w:ascii="Courier New" w:hAnsi="Courier New" w:cs="Courier New"/>
-            <w:sz w:val="20"/>
-            <w:szCs w:val="20"/>
-            <w:u w:val="none"/>
-            <w:shd w:val="clear" w:color="auto" w:fill="E5E5E5"/>
-          </w:rPr>
-          <w:t>IN</w:t>
-        </w:r>
-      </w:hyperlink>
-      <w:r>
-        <w:rPr>
-          <w:rStyle w:val="cm-bracket"/>
-          <w:rFonts w:ascii="Courier New" w:hAnsi="Courier New" w:cs="Courier New"/>
-          <w:color w:val="999977"/>
-          <w:sz w:val="20"/>
-          <w:szCs w:val="20"/>
-          <w:shd w:val="clear" w:color="auto" w:fill="E5E5E5"/>
-        </w:rPr>
-        <w:t>(</w:t>
-      </w:r>
-      <w:r>
-        <w:rPr>
-          <w:rStyle w:val="cm-string"/>
-          <w:rFonts w:ascii="Courier New" w:hAnsi="Courier New" w:cs="Courier New"/>
-          <w:color w:val="AA1111"/>
-          <w:sz w:val="20"/>
-          <w:szCs w:val="20"/>
-          <w:shd w:val="clear" w:color="auto" w:fill="E5E5E5"/>
-        </w:rPr>
-        <w:t>'kasiman'</w:t>
-      </w:r>
-      <w:r>
-        <w:rPr>
-          <w:rStyle w:val="cm-punctuation"/>
-          <w:rFonts w:ascii="Courier New" w:hAnsi="Courier New" w:cs="Courier New"/>
-          <w:color w:val="444444"/>
-          <w:sz w:val="20"/>
-          <w:szCs w:val="20"/>
-          <w:shd w:val="clear" w:color="auto" w:fill="E5E5E5"/>
-        </w:rPr>
-        <w:t>,</w:t>
-      </w:r>
-      <w:r>
-        <w:rPr>
-          <w:rFonts w:ascii="Courier New" w:hAnsi="Courier New" w:cs="Courier New"/>
-          <w:color w:val="444444"/>
-          <w:sz w:val="20"/>
-          <w:szCs w:val="20"/>
-          <w:shd w:val="clear" w:color="auto" w:fill="E5E5E5"/>
-        </w:rPr>
-        <w:t> </w:t>
-      </w:r>
-      <w:r>
-        <w:rPr>
-          <w:rStyle w:val="cm-string"/>
-          <w:rFonts w:ascii="Courier New" w:hAnsi="Courier New" w:cs="Courier New"/>
-          <w:color w:val="AA1111"/>
-          <w:sz w:val="20"/>
-          <w:szCs w:val="20"/>
-          <w:shd w:val="clear" w:color="auto" w:fill="E5E5E5"/>
-        </w:rPr>
-        <w:t>'sumiyati'</w:t>
-      </w:r>
-      <w:r>
-        <w:rPr>
-          <w:rStyle w:val="cm-punctuation"/>
-          <w:rFonts w:ascii="Courier New" w:hAnsi="Courier New" w:cs="Courier New"/>
-          <w:color w:val="444444"/>
-          <w:sz w:val="20"/>
-          <w:szCs w:val="20"/>
-          <w:shd w:val="clear" w:color="auto" w:fill="E5E5E5"/>
-        </w:rPr>
-        <w:t>,</w:t>
-      </w:r>
-      <w:r>
-        <w:rPr>
-          <w:rFonts w:ascii="Courier New" w:hAnsi="Courier New" w:cs="Courier New"/>
-          <w:color w:val="444444"/>
-          <w:sz w:val="20"/>
-          <w:szCs w:val="20"/>
-          <w:shd w:val="clear" w:color="auto" w:fill="E5E5E5"/>
-        </w:rPr>
-        <w:t> </w:t>
-      </w:r>
-      <w:r>
-        <w:rPr>
-          <w:rStyle w:val="cm-string"/>
-          <w:rFonts w:ascii="Courier New" w:hAnsi="Courier New" w:cs="Courier New"/>
-          <w:color w:val="AA1111"/>
-          <w:sz w:val="20"/>
-          <w:szCs w:val="20"/>
-          <w:shd w:val="clear" w:color="auto" w:fill="E5E5E5"/>
-        </w:rPr>
-        <w:t>'wagiman'</w:t>
-      </w:r>
-      <w:r>
-        <w:rPr>
-          <w:rStyle w:val="cm-bracket"/>
-          <w:rFonts w:ascii="Courier New" w:hAnsi="Courier New" w:cs="Courier New"/>
-          <w:color w:val="999977"/>
-          <w:sz w:val="20"/>
-          <w:szCs w:val="20"/>
-          <w:shd w:val="clear" w:color="auto" w:fill="E5E5E5"/>
-        </w:rPr>
-        <w:t>)</w:t>
-      </w:r>
-      <w:r>
-        <w:rPr>
-          <w:rFonts w:ascii="Courier New" w:hAnsi="Courier New" w:cs="Courier New"/>
-          <w:color w:val="444444"/>
-          <w:sz w:val="20"/>
-          <w:szCs w:val="20"/>
-          <w:shd w:val="clear" w:color="auto" w:fill="E5E5E5"/>
-        </w:rPr>
-        <w:t> </w:t>
-      </w:r>
-      <w:hyperlink r:id="rId12" w:tgtFrame="mysql_doc" w:history="1">
-        <w:r>
-          <w:rPr>
-            <w:rStyle w:val="Hyperlink"/>
-            <w:rFonts w:ascii="Courier New" w:hAnsi="Courier New" w:cs="Courier New"/>
-            <w:sz w:val="20"/>
-            <w:szCs w:val="20"/>
-            <w:u w:val="none"/>
-            <w:shd w:val="clear" w:color="auto" w:fill="E5E5E5"/>
-          </w:rPr>
-          <w:t>OR</w:t>
-        </w:r>
-      </w:hyperlink>
-      <w:r>
-        <w:rPr>
-          <w:rFonts w:ascii="Courier New" w:hAnsi="Courier New" w:cs="Courier New"/>
-          <w:color w:val="444444"/>
-          <w:sz w:val="20"/>
-          <w:szCs w:val="20"/>
-          <w:shd w:val="clear" w:color="auto" w:fill="E5E5E5"/>
-        </w:rPr>
-        <w:t> nama_pembeli </w:t>
-      </w:r>
-      <w:r>
-        <w:rPr>
-          <w:rStyle w:val="cm-operator"/>
-          <w:rFonts w:ascii="Courier New" w:hAnsi="Courier New" w:cs="Courier New"/>
-          <w:color w:val="FF00FF"/>
-          <w:sz w:val="20"/>
-          <w:szCs w:val="20"/>
-          <w:shd w:val="clear" w:color="auto" w:fill="E5E5E5"/>
-        </w:rPr>
-        <w:t>=</w:t>
-      </w:r>
-      <w:r>
-        <w:rPr>
-          <w:rFonts w:ascii="Courier New" w:hAnsi="Courier New" w:cs="Courier New"/>
-          <w:color w:val="444444"/>
-          <w:sz w:val="20"/>
-          <w:szCs w:val="20"/>
-          <w:shd w:val="clear" w:color="auto" w:fill="E5E5E5"/>
-        </w:rPr>
-        <w:t> </w:t>
-      </w:r>
-      <w:r>
-        <w:rPr>
-          <w:rStyle w:val="cm-string"/>
-          <w:rFonts w:ascii="Courier New" w:hAnsi="Courier New" w:cs="Courier New"/>
-          <w:color w:val="AA1111"/>
-          <w:sz w:val="20"/>
-          <w:szCs w:val="20"/>
-          <w:shd w:val="clear" w:color="auto" w:fill="E5E5E5"/>
-        </w:rPr>
-        <w:t>'fatma'</w:t>
+        <w:t>BY</w:t>
+      </w:r>
+      <w:r>
+        <w:rPr>
+          <w:rFonts w:ascii="Courier New" w:hAnsi="Courier New" w:cs="Courier New"/>
+          <w:color w:val="444444"/>
+          <w:sz w:val="20"/>
+          <w:szCs w:val="20"/>
+          <w:shd w:val="clear" w:color="auto" w:fill="E5E5E5"/>
+        </w:rPr>
+        <w:t> waktu</w:t>
       </w:r>
       <w:r>
         <w:rPr>
@@ -1256,14 +1166,19 @@
       <w:pPr>
         <w:pStyle w:val="ListParagraph"/>
         <w:ind w:left="360"/>
-      </w:pPr>
-      <w:r>
-        <w:lastRenderedPageBreak/>
+        <w:rPr>
+          <w:rStyle w:val="cm-punctuation"/>
+        </w:rPr>
+      </w:pPr>
+      <w:r>
+        <w:rPr>
+          <w:rStyle w:val="cm-punctuation"/>
+        </w:rPr>
         <w:drawing>
-          <wp:inline distT="0" distB="0" distL="0" distR="0" wp14:anchorId="337EA4CB" wp14:editId="3458360E">
-            <wp:extent cx="5943600" cy="2741295"/>
-            <wp:effectExtent l="0" t="0" r="0" b="1905"/>
-            <wp:docPr id="3" name="Picture 3"/>
+          <wp:inline distT="0" distB="0" distL="0" distR="0" wp14:anchorId="1753FDC7" wp14:editId="4E8B3879">
+            <wp:extent cx="5943600" cy="2723515"/>
+            <wp:effectExtent l="0" t="0" r="0" b="635"/>
+            <wp:docPr id="6" name="Picture 6"/>
             <wp:cNvGraphicFramePr>
               <a:graphicFrameLocks xmlns:a="http://schemas.openxmlformats.org/drawingml/2006/main" noChangeAspect="1"/>
             </wp:cNvGraphicFramePr>
@@ -1275,7 +1190,7 @@
                     <pic:cNvPicPr/>
                   </pic:nvPicPr>
                   <pic:blipFill>
-                    <a:blip r:embed="rId13"/>
+                    <a:blip r:embed="rId9"/>
                     <a:stretch>
                       <a:fillRect/>
                     </a:stretch>
@@ -1283,7 +1198,7 @@
                   <pic:spPr>
                     <a:xfrm>
                       <a:off x="0" y="0"/>
-                      <a:ext cx="5943600" cy="2741295"/>
+                      <a:ext cx="5943600" cy="2723515"/>
                     </a:xfrm>
                     <a:prstGeom prst="rect">
                       <a:avLst/>
@@ -1300,27 +1215,50 @@
       <w:pPr>
         <w:pStyle w:val="ListParagraph"/>
         <w:ind w:left="360"/>
-      </w:pPr>
+        <w:rPr>
+          <w:rStyle w:val="cm-punctuation"/>
+        </w:rPr>
+      </w:pPr>
+    </w:p>
+    <w:p>
+      <w:pPr>
+        <w:rPr>
+          <w:rStyle w:val="cm-keyword"/>
+          <w:rFonts w:ascii="Courier New" w:hAnsi="Courier New" w:cs="Courier New"/>
+          <w:color w:val="770088"/>
+          <w:sz w:val="20"/>
+          <w:szCs w:val="20"/>
+          <w:shd w:val="clear" w:color="auto" w:fill="E5E5E5"/>
+        </w:rPr>
+      </w:pPr>
+      <w:r>
+        <w:rPr>
+          <w:rStyle w:val="cm-keyword"/>
+          <w:rFonts w:ascii="Courier New" w:hAnsi="Courier New" w:cs="Courier New"/>
+          <w:color w:val="770088"/>
+          <w:sz w:val="20"/>
+          <w:szCs w:val="20"/>
+          <w:shd w:val="clear" w:color="auto" w:fill="E5E5E5"/>
+        </w:rPr>
+        <w:br w:type="page"/>
+      </w:r>
     </w:p>
     <w:p>
       <w:pPr>
         <w:pStyle w:val="ListParagraph"/>
         <w:numPr>
           <w:ilvl w:val="0"/>
-          <w:numId w:val="2"/>
+          <w:numId w:val="3"/>
         </w:numPr>
-        <w:rPr>
-          <w:rStyle w:val="cm-punctuation"/>
-        </w:rPr>
-      </w:pPr>
-      <w:hyperlink r:id="rId14" w:tgtFrame="mysql_doc" w:history="1">
+      </w:pPr>
+      <w:hyperlink r:id="rId10" w:tgtFrame="mysql_doc" w:history="1">
         <w:r>
           <w:rPr>
             <w:rStyle w:val="Hyperlink"/>
             <w:rFonts w:ascii="Courier New" w:hAnsi="Courier New" w:cs="Courier New"/>
-            <w:color w:val="235A81"/>
             <w:sz w:val="20"/>
             <w:szCs w:val="20"/>
+            <w:u w:val="none"/>
             <w:shd w:val="clear" w:color="auto" w:fill="E5E5E5"/>
           </w:rPr>
           <w:t>SELECT</w:t>
@@ -1376,7 +1314,7 @@
           <w:szCs w:val="20"/>
           <w:shd w:val="clear" w:color="auto" w:fill="E5E5E5"/>
         </w:rPr>
-        <w:t> jumlah_penjualan</w:t>
+        <w:t> nama_obat</w:t>
       </w:r>
       <w:r>
         <w:rPr>
@@ -1397,7 +1335,7 @@
           <w:szCs w:val="20"/>
           <w:shd w:val="clear" w:color="auto" w:fill="E5E5E5"/>
         </w:rPr>
-        <w:t> nama_pasien</w:t>
+        <w:t> no_resep</w:t>
       </w:r>
       <w:r>
         <w:rPr>
@@ -1418,7 +1356,49 @@
           <w:szCs w:val="20"/>
           <w:shd w:val="clear" w:color="auto" w:fill="E5E5E5"/>
         </w:rPr>
-        <w:t> dokter_resep </w:t>
+        <w:t> dokter_resep</w:t>
+      </w:r>
+      <w:r>
+        <w:rPr>
+          <w:rStyle w:val="cm-punctuation"/>
+          <w:rFonts w:ascii="Courier New" w:hAnsi="Courier New" w:cs="Courier New"/>
+          <w:color w:val="444444"/>
+          <w:sz w:val="20"/>
+          <w:szCs w:val="20"/>
+          <w:shd w:val="clear" w:color="auto" w:fill="E5E5E5"/>
+        </w:rPr>
+        <w:t>,</w:t>
+      </w:r>
+      <w:r>
+        <w:rPr>
+          <w:rFonts w:ascii="Courier New" w:hAnsi="Courier New" w:cs="Courier New"/>
+          <w:color w:val="444444"/>
+          <w:sz w:val="20"/>
+          <w:szCs w:val="20"/>
+          <w:shd w:val="clear" w:color="auto" w:fill="E5E5E5"/>
+        </w:rPr>
+        <w:t> karyawan</w:t>
+      </w:r>
+      <w:r>
+        <w:rPr>
+          <w:rStyle w:val="cm-variable-2"/>
+          <w:rFonts w:ascii="Courier New" w:hAnsi="Courier New" w:cs="Courier New"/>
+          <w:color w:val="0055AA"/>
+          <w:sz w:val="20"/>
+          <w:szCs w:val="20"/>
+          <w:shd w:val="clear" w:color="auto" w:fill="E5E5E5"/>
+        </w:rPr>
+        <w:t>.nama</w:t>
+      </w:r>
+      <w:r>
+        <w:rPr>
+          <w:rFonts w:ascii="Courier New" w:hAnsi="Courier New" w:cs="Courier New"/>
+          <w:color w:val="444444"/>
+          <w:sz w:val="20"/>
+          <w:szCs w:val="20"/>
+          <w:shd w:val="clear" w:color="auto" w:fill="E5E5E5"/>
+        </w:rPr>
+        <w:t> </w:t>
       </w:r>
       <w:r>
         <w:rPr>
@@ -1439,9 +1419,9 @@
           <w:szCs w:val="20"/>
           <w:shd w:val="clear" w:color="auto" w:fill="E5E5E5"/>
         </w:rPr>
-        <w:t> resep </w:t>
-      </w:r>
-      <w:hyperlink r:id="rId15" w:tgtFrame="mysql_doc" w:history="1">
+        <w:t> penjualan </w:t>
+      </w:r>
+      <w:hyperlink r:id="rId11" w:tgtFrame="mysql_doc" w:history="1">
         <w:r>
           <w:rPr>
             <w:rStyle w:val="Hyperlink"/>
@@ -1483,7 +1463,7 @@
           <w:szCs w:val="20"/>
           <w:shd w:val="clear" w:color="auto" w:fill="E5E5E5"/>
         </w:rPr>
-        <w:t> penjualan </w:t>
+        <w:t> daftar_obat </w:t>
       </w:r>
       <w:r>
         <w:rPr>
@@ -1504,6 +1484,237 @@
           <w:szCs w:val="20"/>
           <w:shd w:val="clear" w:color="auto" w:fill="E5E5E5"/>
         </w:rPr>
+        <w:t> daftar_obat</w:t>
+      </w:r>
+      <w:r>
+        <w:rPr>
+          <w:rStyle w:val="cm-variable-2"/>
+          <w:rFonts w:ascii="Courier New" w:hAnsi="Courier New" w:cs="Courier New"/>
+          <w:color w:val="0055AA"/>
+          <w:sz w:val="20"/>
+          <w:szCs w:val="20"/>
+          <w:shd w:val="clear" w:color="auto" w:fill="E5E5E5"/>
+        </w:rPr>
+        <w:t>.id</w:t>
+      </w:r>
+      <w:r>
+        <w:rPr>
+          <w:rFonts w:ascii="Courier New" w:hAnsi="Courier New" w:cs="Courier New"/>
+          <w:color w:val="444444"/>
+          <w:sz w:val="20"/>
+          <w:szCs w:val="20"/>
+          <w:shd w:val="clear" w:color="auto" w:fill="E5E5E5"/>
+        </w:rPr>
+        <w:t> </w:t>
+      </w:r>
+      <w:r>
+        <w:rPr>
+          <w:rStyle w:val="cm-operator"/>
+          <w:rFonts w:ascii="Courier New" w:hAnsi="Courier New" w:cs="Courier New"/>
+          <w:color w:val="FF00FF"/>
+          <w:sz w:val="20"/>
+          <w:szCs w:val="20"/>
+          <w:shd w:val="clear" w:color="auto" w:fill="E5E5E5"/>
+        </w:rPr>
+        <w:t>=</w:t>
+      </w:r>
+      <w:r>
+        <w:rPr>
+          <w:rFonts w:ascii="Courier New" w:hAnsi="Courier New" w:cs="Courier New"/>
+          <w:color w:val="444444"/>
+          <w:sz w:val="20"/>
+          <w:szCs w:val="20"/>
+          <w:shd w:val="clear" w:color="auto" w:fill="E5E5E5"/>
+        </w:rPr>
+        <w:t> penjualan</w:t>
+      </w:r>
+      <w:r>
+        <w:rPr>
+          <w:rStyle w:val="cm-variable-2"/>
+          <w:rFonts w:ascii="Courier New" w:hAnsi="Courier New" w:cs="Courier New"/>
+          <w:color w:val="0055AA"/>
+          <w:sz w:val="20"/>
+          <w:szCs w:val="20"/>
+          <w:shd w:val="clear" w:color="auto" w:fill="E5E5E5"/>
+        </w:rPr>
+        <w:t>.id_dafar_obat</w:t>
+      </w:r>
+      <w:r>
+        <w:rPr>
+          <w:rFonts w:ascii="Courier New" w:hAnsi="Courier New" w:cs="Courier New"/>
+          <w:color w:val="444444"/>
+          <w:sz w:val="20"/>
+          <w:szCs w:val="20"/>
+          <w:shd w:val="clear" w:color="auto" w:fill="E5E5E5"/>
+        </w:rPr>
+        <w:t> </w:t>
+      </w:r>
+      <w:r>
+        <w:rPr>
+          <w:rStyle w:val="cm-keyword"/>
+          <w:rFonts w:ascii="Courier New" w:hAnsi="Courier New" w:cs="Courier New"/>
+          <w:color w:val="770088"/>
+          <w:sz w:val="20"/>
+          <w:szCs w:val="20"/>
+          <w:shd w:val="clear" w:color="auto" w:fill="E5E5E5"/>
+        </w:rPr>
+        <w:t>INNER</w:t>
+      </w:r>
+      <w:r>
+        <w:rPr>
+          <w:rFonts w:ascii="Courier New" w:hAnsi="Courier New" w:cs="Courier New"/>
+          <w:color w:val="444444"/>
+          <w:sz w:val="20"/>
+          <w:szCs w:val="20"/>
+          <w:shd w:val="clear" w:color="auto" w:fill="E5E5E5"/>
+        </w:rPr>
+        <w:t> </w:t>
+      </w:r>
+      <w:r>
+        <w:rPr>
+          <w:rStyle w:val="cm-keyword"/>
+          <w:rFonts w:ascii="Courier New" w:hAnsi="Courier New" w:cs="Courier New"/>
+          <w:color w:val="770088"/>
+          <w:sz w:val="20"/>
+          <w:szCs w:val="20"/>
+          <w:shd w:val="clear" w:color="auto" w:fill="E5E5E5"/>
+        </w:rPr>
+        <w:t>JOIN</w:t>
+      </w:r>
+      <w:r>
+        <w:rPr>
+          <w:rFonts w:ascii="Courier New" w:hAnsi="Courier New" w:cs="Courier New"/>
+          <w:color w:val="444444"/>
+          <w:sz w:val="20"/>
+          <w:szCs w:val="20"/>
+          <w:shd w:val="clear" w:color="auto" w:fill="E5E5E5"/>
+        </w:rPr>
+        <w:t> karyawan </w:t>
+      </w:r>
+      <w:r>
+        <w:rPr>
+          <w:rStyle w:val="cm-keyword"/>
+          <w:rFonts w:ascii="Courier New" w:hAnsi="Courier New" w:cs="Courier New"/>
+          <w:color w:val="770088"/>
+          <w:sz w:val="20"/>
+          <w:szCs w:val="20"/>
+          <w:shd w:val="clear" w:color="auto" w:fill="E5E5E5"/>
+        </w:rPr>
+        <w:t>ON</w:t>
+      </w:r>
+      <w:r>
+        <w:rPr>
+          <w:rFonts w:ascii="Courier New" w:hAnsi="Courier New" w:cs="Courier New"/>
+          <w:color w:val="444444"/>
+          <w:sz w:val="20"/>
+          <w:szCs w:val="20"/>
+          <w:shd w:val="clear" w:color="auto" w:fill="E5E5E5"/>
+        </w:rPr>
+        <w:t> karyawan</w:t>
+      </w:r>
+      <w:r>
+        <w:rPr>
+          <w:rStyle w:val="cm-variable-2"/>
+          <w:rFonts w:ascii="Courier New" w:hAnsi="Courier New" w:cs="Courier New"/>
+          <w:color w:val="0055AA"/>
+          <w:sz w:val="20"/>
+          <w:szCs w:val="20"/>
+          <w:shd w:val="clear" w:color="auto" w:fill="E5E5E5"/>
+        </w:rPr>
+        <w:t>.id</w:t>
+      </w:r>
+      <w:r>
+        <w:rPr>
+          <w:rFonts w:ascii="Courier New" w:hAnsi="Courier New" w:cs="Courier New"/>
+          <w:color w:val="444444"/>
+          <w:sz w:val="20"/>
+          <w:szCs w:val="20"/>
+          <w:shd w:val="clear" w:color="auto" w:fill="E5E5E5"/>
+        </w:rPr>
+        <w:t> </w:t>
+      </w:r>
+      <w:r>
+        <w:rPr>
+          <w:rStyle w:val="cm-operator"/>
+          <w:rFonts w:ascii="Courier New" w:hAnsi="Courier New" w:cs="Courier New"/>
+          <w:color w:val="FF00FF"/>
+          <w:sz w:val="20"/>
+          <w:szCs w:val="20"/>
+          <w:shd w:val="clear" w:color="auto" w:fill="E5E5E5"/>
+        </w:rPr>
+        <w:t>=</w:t>
+      </w:r>
+      <w:r>
+        <w:rPr>
+          <w:rFonts w:ascii="Courier New" w:hAnsi="Courier New" w:cs="Courier New"/>
+          <w:color w:val="444444"/>
+          <w:sz w:val="20"/>
+          <w:szCs w:val="20"/>
+          <w:shd w:val="clear" w:color="auto" w:fill="E5E5E5"/>
+        </w:rPr>
+        <w:t> id_karyawan </w:t>
+      </w:r>
+      <w:r>
+        <w:rPr>
+          <w:rStyle w:val="cm-keyword"/>
+          <w:rFonts w:ascii="Courier New" w:hAnsi="Courier New" w:cs="Courier New"/>
+          <w:color w:val="770088"/>
+          <w:sz w:val="20"/>
+          <w:szCs w:val="20"/>
+          <w:shd w:val="clear" w:color="auto" w:fill="E5E5E5"/>
+        </w:rPr>
+        <w:t>INNER</w:t>
+      </w:r>
+      <w:r>
+        <w:rPr>
+          <w:rFonts w:ascii="Courier New" w:hAnsi="Courier New" w:cs="Courier New"/>
+          <w:color w:val="444444"/>
+          <w:sz w:val="20"/>
+          <w:szCs w:val="20"/>
+          <w:shd w:val="clear" w:color="auto" w:fill="E5E5E5"/>
+        </w:rPr>
+        <w:t> </w:t>
+      </w:r>
+      <w:r>
+        <w:rPr>
+          <w:rStyle w:val="cm-keyword"/>
+          <w:rFonts w:ascii="Courier New" w:hAnsi="Courier New" w:cs="Courier New"/>
+          <w:color w:val="770088"/>
+          <w:sz w:val="20"/>
+          <w:szCs w:val="20"/>
+          <w:shd w:val="clear" w:color="auto" w:fill="E5E5E5"/>
+        </w:rPr>
+        <w:t>JOIN</w:t>
+      </w:r>
+      <w:r>
+        <w:rPr>
+          <w:rFonts w:ascii="Courier New" w:hAnsi="Courier New" w:cs="Courier New"/>
+          <w:color w:val="444444"/>
+          <w:sz w:val="20"/>
+          <w:szCs w:val="20"/>
+          <w:shd w:val="clear" w:color="auto" w:fill="E5E5E5"/>
+        </w:rPr>
+        <w:t> resep </w:t>
+      </w:r>
+      <w:r>
+        <w:rPr>
+          <w:rStyle w:val="cm-keyword"/>
+          <w:rFonts w:ascii="Courier New" w:hAnsi="Courier New" w:cs="Courier New"/>
+          <w:color w:val="770088"/>
+          <w:sz w:val="20"/>
+          <w:szCs w:val="20"/>
+          <w:shd w:val="clear" w:color="auto" w:fill="E5E5E5"/>
+        </w:rPr>
+        <w:t>ON</w:t>
+      </w:r>
+      <w:r>
+        <w:rPr>
+          <w:rFonts w:ascii="Courier New" w:hAnsi="Courier New" w:cs="Courier New"/>
+          <w:color w:val="444444"/>
+          <w:sz w:val="20"/>
+          <w:szCs w:val="20"/>
+          <w:shd w:val="clear" w:color="auto" w:fill="E5E5E5"/>
+        </w:rPr>
         <w:t> resep</w:t>
       </w:r>
       <w:r>
@@ -1546,18 +1757,18 @@
           <w:szCs w:val="20"/>
           <w:shd w:val="clear" w:color="auto" w:fill="E5E5E5"/>
         </w:rPr>
-        <w:t> penjualan</w:t>
-      </w:r>
-      <w:r>
-        <w:rPr>
-          <w:rStyle w:val="cm-variable-2"/>
-          <w:rFonts w:ascii="Courier New" w:hAnsi="Courier New" w:cs="Courier New"/>
-          <w:color w:val="0055AA"/>
-          <w:sz w:val="20"/>
-          <w:szCs w:val="20"/>
-          <w:shd w:val="clear" w:color="auto" w:fill="E5E5E5"/>
-        </w:rPr>
-        <w:t>.id_resep</w:t>
+        <w:t> id_resep </w:t>
+      </w:r>
+      <w:r>
+        <w:rPr>
+          <w:rStyle w:val="cm-keyword"/>
+          <w:rFonts w:ascii="Courier New" w:hAnsi="Courier New" w:cs="Courier New"/>
+          <w:color w:val="770088"/>
+          <w:sz w:val="20"/>
+          <w:szCs w:val="20"/>
+          <w:shd w:val="clear" w:color="auto" w:fill="E5E5E5"/>
+        </w:rPr>
+        <w:t>ORDER</w:t>
       </w:r>
       <w:r>
         <w:rPr>
@@ -1578,51 +1789,17 @@
           <w:szCs w:val="20"/>
           <w:shd w:val="clear" w:color="auto" w:fill="E5E5E5"/>
         </w:rPr>
-        <w:t>WHERE</w:t>
-      </w:r>
-      <w:r>
-        <w:rPr>
-          <w:rFonts w:ascii="Courier New" w:hAnsi="Courier New" w:cs="Courier New"/>
-          <w:color w:val="444444"/>
-          <w:sz w:val="20"/>
-          <w:szCs w:val="20"/>
-          <w:shd w:val="clear" w:color="auto" w:fill="E5E5E5"/>
-        </w:rPr>
-        <w:t> daftar_obat </w:t>
-      </w:r>
-      <w:hyperlink r:id="rId16" w:tgtFrame="mysql_doc" w:history="1">
-        <w:r>
-          <w:rPr>
-            <w:rStyle w:val="Hyperlink"/>
-            <w:rFonts w:ascii="Courier New" w:hAnsi="Courier New" w:cs="Courier New"/>
-            <w:sz w:val="20"/>
-            <w:szCs w:val="20"/>
-            <w:u w:val="none"/>
-            <w:shd w:val="clear" w:color="auto" w:fill="E5E5E5"/>
-          </w:rPr>
-          <w:t>LIKE</w:t>
-        </w:r>
-      </w:hyperlink>
-      <w:r>
-        <w:rPr>
-          <w:rFonts w:ascii="Courier New" w:hAnsi="Courier New" w:cs="Courier New"/>
-          <w:color w:val="444444"/>
-          <w:sz w:val="20"/>
-          <w:szCs w:val="20"/>
-          <w:shd w:val="clear" w:color="auto" w:fill="E5E5E5"/>
-        </w:rPr>
-        <w:t> </w:t>
-      </w:r>
-      <w:r>
-        <w:rPr>
-          <w:rStyle w:val="cm-string"/>
-          <w:rFonts w:ascii="Courier New" w:hAnsi="Courier New" w:cs="Courier New"/>
-          <w:color w:val="AA1111"/>
-          <w:sz w:val="20"/>
-          <w:szCs w:val="20"/>
-          <w:shd w:val="clear" w:color="auto" w:fill="E5E5E5"/>
-        </w:rPr>
-        <w:t>'%antalgin%'</w:t>
+        <w:t>BY</w:t>
+      </w:r>
+      <w:r>
+        <w:rPr>
+          <w:rFonts w:ascii="Courier New" w:hAnsi="Courier New" w:cs="Courier New"/>
+          <w:color w:val="444444"/>
+          <w:sz w:val="20"/>
+          <w:szCs w:val="20"/>
+          <w:shd w:val="clear" w:color="auto" w:fill="E5E5E5"/>
+        </w:rPr>
+        <w:t> waktu</w:t>
       </w:r>
       <w:r>
         <w:rPr>
@@ -1643,10 +1820,10 @@
       </w:pPr>
       <w:r>
         <w:drawing>
-          <wp:inline distT="0" distB="0" distL="0" distR="0" wp14:anchorId="2C55AA39" wp14:editId="38E8A989">
-            <wp:extent cx="5943600" cy="2719705"/>
-            <wp:effectExtent l="0" t="0" r="0" b="4445"/>
-            <wp:docPr id="4" name="Picture 4"/>
+          <wp:inline distT="0" distB="0" distL="0" distR="0" wp14:anchorId="36D5695A" wp14:editId="207D4806">
+            <wp:extent cx="5943600" cy="2736850"/>
+            <wp:effectExtent l="0" t="0" r="0" b="6350"/>
+            <wp:docPr id="7" name="Picture 7"/>
             <wp:cNvGraphicFramePr>
               <a:graphicFrameLocks xmlns:a="http://schemas.openxmlformats.org/drawingml/2006/main" noChangeAspect="1"/>
             </wp:cNvGraphicFramePr>
@@ -1658,7 +1835,7 @@
                     <pic:cNvPicPr/>
                   </pic:nvPicPr>
                   <pic:blipFill>
-                    <a:blip r:embed="rId17"/>
+                    <a:blip r:embed="rId12"/>
                     <a:stretch>
                       <a:fillRect/>
                     </a:stretch>
@@ -1666,7 +1843,7 @@
                   <pic:spPr>
                     <a:xfrm>
                       <a:off x="0" y="0"/>
-                      <a:ext cx="5943600" cy="2719705"/>
+                      <a:ext cx="5943600" cy="2736850"/>
                     </a:xfrm>
                     <a:prstGeom prst="rect">
                       <a:avLst/>
@@ -1678,6 +1855,8 @@
           </wp:inline>
         </w:drawing>
       </w:r>
+      <w:bookmarkStart w:id="0" w:name="_GoBack"/>
+      <w:bookmarkEnd w:id="0"/>
     </w:p>
     <w:p>
       <w:pPr>
@@ -1688,361 +1867,8 @@
     <w:p>
       <w:pPr>
         <w:pStyle w:val="ListParagraph"/>
-        <w:numPr>
-          <w:ilvl w:val="0"/>
-          <w:numId w:val="2"/>
-        </w:numPr>
-        <w:rPr>
-          <w:rStyle w:val="cm-punctuation"/>
-        </w:rPr>
-      </w:pPr>
-      <w:hyperlink r:id="rId18" w:tgtFrame="mysql_doc" w:history="1">
-        <w:r>
-          <w:rPr>
-            <w:rStyle w:val="Hyperlink"/>
-            <w:rFonts w:ascii="Courier New" w:hAnsi="Courier New" w:cs="Courier New"/>
-            <w:sz w:val="20"/>
-            <w:szCs w:val="20"/>
-            <w:u w:val="none"/>
-            <w:shd w:val="clear" w:color="auto" w:fill="E5E5E5"/>
-          </w:rPr>
-          <w:t>SELECT</w:t>
-        </w:r>
-      </w:hyperlink>
-      <w:r>
-        <w:rPr>
-          <w:rFonts w:ascii="Courier New" w:hAnsi="Courier New" w:cs="Courier New"/>
-          <w:color w:val="444444"/>
-          <w:sz w:val="20"/>
-          <w:szCs w:val="20"/>
-          <w:shd w:val="clear" w:color="auto" w:fill="E5E5E5"/>
-        </w:rPr>
-        <w:t> waktu</w:t>
-      </w:r>
-      <w:r>
-        <w:rPr>
-          <w:rStyle w:val="cm-punctuation"/>
-          <w:rFonts w:ascii="Courier New" w:hAnsi="Courier New" w:cs="Courier New"/>
-          <w:color w:val="444444"/>
-          <w:sz w:val="20"/>
-          <w:szCs w:val="20"/>
-          <w:shd w:val="clear" w:color="auto" w:fill="E5E5E5"/>
-        </w:rPr>
-        <w:t>,</w:t>
-      </w:r>
-      <w:r>
-        <w:rPr>
-          <w:rFonts w:ascii="Courier New" w:hAnsi="Courier New" w:cs="Courier New"/>
-          <w:color w:val="444444"/>
-          <w:sz w:val="20"/>
-          <w:szCs w:val="20"/>
-          <w:shd w:val="clear" w:color="auto" w:fill="E5E5E5"/>
-        </w:rPr>
-        <w:t> nama_pembeli</w:t>
-      </w:r>
-      <w:r>
-        <w:rPr>
-          <w:rStyle w:val="cm-punctuation"/>
-          <w:rFonts w:ascii="Courier New" w:hAnsi="Courier New" w:cs="Courier New"/>
-          <w:color w:val="444444"/>
-          <w:sz w:val="20"/>
-          <w:szCs w:val="20"/>
-          <w:shd w:val="clear" w:color="auto" w:fill="E5E5E5"/>
-        </w:rPr>
-        <w:t>,</w:t>
-      </w:r>
-      <w:r>
-        <w:rPr>
-          <w:rFonts w:ascii="Courier New" w:hAnsi="Courier New" w:cs="Courier New"/>
-          <w:color w:val="444444"/>
-          <w:sz w:val="20"/>
-          <w:szCs w:val="20"/>
-          <w:shd w:val="clear" w:color="auto" w:fill="E5E5E5"/>
-        </w:rPr>
-        <w:t> jumlah_penjualan</w:t>
-      </w:r>
-      <w:r>
-        <w:rPr>
-          <w:rStyle w:val="cm-punctuation"/>
-          <w:rFonts w:ascii="Courier New" w:hAnsi="Courier New" w:cs="Courier New"/>
-          <w:color w:val="444444"/>
-          <w:sz w:val="20"/>
-          <w:szCs w:val="20"/>
-          <w:shd w:val="clear" w:color="auto" w:fill="E5E5E5"/>
-        </w:rPr>
-        <w:t>,</w:t>
-      </w:r>
-      <w:r>
-        <w:rPr>
-          <w:rFonts w:ascii="Courier New" w:hAnsi="Courier New" w:cs="Courier New"/>
-          <w:color w:val="444444"/>
-          <w:sz w:val="20"/>
-          <w:szCs w:val="20"/>
-          <w:shd w:val="clear" w:color="auto" w:fill="E5E5E5"/>
-        </w:rPr>
-        <w:t> nama </w:t>
-      </w:r>
-      <w:r>
-        <w:rPr>
-          <w:rStyle w:val="cm-keyword"/>
-          <w:rFonts w:ascii="Courier New" w:hAnsi="Courier New" w:cs="Courier New"/>
-          <w:color w:val="770088"/>
-          <w:sz w:val="20"/>
-          <w:szCs w:val="20"/>
-          <w:shd w:val="clear" w:color="auto" w:fill="E5E5E5"/>
-        </w:rPr>
-        <w:t>FROM</w:t>
-      </w:r>
-      <w:r>
-        <w:rPr>
-          <w:rFonts w:ascii="Courier New" w:hAnsi="Courier New" w:cs="Courier New"/>
-          <w:color w:val="444444"/>
-          <w:sz w:val="20"/>
-          <w:szCs w:val="20"/>
-          <w:shd w:val="clear" w:color="auto" w:fill="E5E5E5"/>
-        </w:rPr>
-        <w:t> penjualan </w:t>
-      </w:r>
-      <w:hyperlink r:id="rId19" w:tgtFrame="mysql_doc" w:history="1">
-        <w:r>
-          <w:rPr>
-            <w:rStyle w:val="Hyperlink"/>
-            <w:rFonts w:ascii="Courier New" w:hAnsi="Courier New" w:cs="Courier New"/>
-            <w:sz w:val="20"/>
-            <w:szCs w:val="20"/>
-            <w:u w:val="none"/>
-            <w:shd w:val="clear" w:color="auto" w:fill="E5E5E5"/>
-          </w:rPr>
-          <w:t>RIGHT</w:t>
-        </w:r>
-      </w:hyperlink>
-      <w:r>
-        <w:rPr>
-          <w:rFonts w:ascii="Courier New" w:hAnsi="Courier New" w:cs="Courier New"/>
-          <w:color w:val="444444"/>
-          <w:sz w:val="20"/>
-          <w:szCs w:val="20"/>
-          <w:shd w:val="clear" w:color="auto" w:fill="E5E5E5"/>
-        </w:rPr>
-        <w:t> </w:t>
-      </w:r>
-      <w:r>
-        <w:rPr>
-          <w:rStyle w:val="cm-keyword"/>
-          <w:rFonts w:ascii="Courier New" w:hAnsi="Courier New" w:cs="Courier New"/>
-          <w:color w:val="770088"/>
-          <w:sz w:val="20"/>
-          <w:szCs w:val="20"/>
-          <w:shd w:val="clear" w:color="auto" w:fill="E5E5E5"/>
-        </w:rPr>
-        <w:t>OUTER</w:t>
-      </w:r>
-      <w:r>
-        <w:rPr>
-          <w:rFonts w:ascii="Courier New" w:hAnsi="Courier New" w:cs="Courier New"/>
-          <w:color w:val="444444"/>
-          <w:sz w:val="20"/>
-          <w:szCs w:val="20"/>
-          <w:shd w:val="clear" w:color="auto" w:fill="E5E5E5"/>
-        </w:rPr>
-        <w:t> </w:t>
-      </w:r>
-      <w:r>
-        <w:rPr>
-          <w:rStyle w:val="cm-keyword"/>
-          <w:rFonts w:ascii="Courier New" w:hAnsi="Courier New" w:cs="Courier New"/>
-          <w:color w:val="770088"/>
-          <w:sz w:val="20"/>
-          <w:szCs w:val="20"/>
-          <w:shd w:val="clear" w:color="auto" w:fill="E5E5E5"/>
-        </w:rPr>
-        <w:t>JOIN</w:t>
-      </w:r>
-      <w:r>
-        <w:rPr>
-          <w:rFonts w:ascii="Courier New" w:hAnsi="Courier New" w:cs="Courier New"/>
-          <w:color w:val="444444"/>
-          <w:sz w:val="20"/>
-          <w:szCs w:val="20"/>
-          <w:shd w:val="clear" w:color="auto" w:fill="E5E5E5"/>
-        </w:rPr>
-        <w:t> karyawan </w:t>
-      </w:r>
-      <w:r>
-        <w:rPr>
-          <w:rStyle w:val="cm-keyword"/>
-          <w:rFonts w:ascii="Courier New" w:hAnsi="Courier New" w:cs="Courier New"/>
-          <w:color w:val="770088"/>
-          <w:sz w:val="20"/>
-          <w:szCs w:val="20"/>
-          <w:shd w:val="clear" w:color="auto" w:fill="E5E5E5"/>
-        </w:rPr>
-        <w:t>ON</w:t>
-      </w:r>
-      <w:r>
-        <w:rPr>
-          <w:rFonts w:ascii="Courier New" w:hAnsi="Courier New" w:cs="Courier New"/>
-          <w:color w:val="444444"/>
-          <w:sz w:val="20"/>
-          <w:szCs w:val="20"/>
-          <w:shd w:val="clear" w:color="auto" w:fill="E5E5E5"/>
-        </w:rPr>
-        <w:t> karyawan</w:t>
-      </w:r>
-      <w:r>
-        <w:rPr>
-          <w:rStyle w:val="cm-variable-2"/>
-          <w:rFonts w:ascii="Courier New" w:hAnsi="Courier New" w:cs="Courier New"/>
-          <w:color w:val="0055AA"/>
-          <w:sz w:val="20"/>
-          <w:szCs w:val="20"/>
-          <w:shd w:val="clear" w:color="auto" w:fill="E5E5E5"/>
-        </w:rPr>
-        <w:t>.id</w:t>
-      </w:r>
-      <w:r>
-        <w:rPr>
-          <w:rFonts w:ascii="Courier New" w:hAnsi="Courier New" w:cs="Courier New"/>
-          <w:color w:val="444444"/>
-          <w:sz w:val="20"/>
-          <w:szCs w:val="20"/>
-          <w:shd w:val="clear" w:color="auto" w:fill="E5E5E5"/>
-        </w:rPr>
-        <w:t> </w:t>
-      </w:r>
-      <w:r>
-        <w:rPr>
-          <w:rStyle w:val="cm-operator"/>
-          <w:rFonts w:ascii="Courier New" w:hAnsi="Courier New" w:cs="Courier New"/>
-          <w:color w:val="FF00FF"/>
-          <w:sz w:val="20"/>
-          <w:szCs w:val="20"/>
-          <w:shd w:val="clear" w:color="auto" w:fill="E5E5E5"/>
-        </w:rPr>
-        <w:t>=</w:t>
-      </w:r>
-      <w:r>
-        <w:rPr>
-          <w:rFonts w:ascii="Courier New" w:hAnsi="Courier New" w:cs="Courier New"/>
-          <w:color w:val="444444"/>
-          <w:sz w:val="20"/>
-          <w:szCs w:val="20"/>
-          <w:shd w:val="clear" w:color="auto" w:fill="E5E5E5"/>
-        </w:rPr>
-        <w:t> id_karyawan </w:t>
-      </w:r>
-      <w:r>
-        <w:rPr>
-          <w:rStyle w:val="cm-keyword"/>
-          <w:rFonts w:ascii="Courier New" w:hAnsi="Courier New" w:cs="Courier New"/>
-          <w:color w:val="770088"/>
-          <w:sz w:val="20"/>
-          <w:szCs w:val="20"/>
-          <w:shd w:val="clear" w:color="auto" w:fill="E5E5E5"/>
-        </w:rPr>
-        <w:t>WHERE</w:t>
-      </w:r>
-      <w:r>
-        <w:rPr>
-          <w:rFonts w:ascii="Courier New" w:hAnsi="Courier New" w:cs="Courier New"/>
-          <w:color w:val="444444"/>
-          <w:sz w:val="20"/>
-          <w:szCs w:val="20"/>
-          <w:shd w:val="clear" w:color="auto" w:fill="E5E5E5"/>
-        </w:rPr>
-        <w:t> jabatan </w:t>
-      </w:r>
-      <w:hyperlink r:id="rId20" w:tgtFrame="mysql_doc" w:history="1">
-        <w:r>
-          <w:rPr>
-            <w:rStyle w:val="Hyperlink"/>
-            <w:rFonts w:ascii="Courier New" w:hAnsi="Courier New" w:cs="Courier New"/>
-            <w:sz w:val="20"/>
-            <w:szCs w:val="20"/>
-            <w:u w:val="none"/>
-            <w:shd w:val="clear" w:color="auto" w:fill="E5E5E5"/>
-          </w:rPr>
-          <w:t>LIKE</w:t>
-        </w:r>
-      </w:hyperlink>
-      <w:r>
-        <w:rPr>
-          <w:rFonts w:ascii="Courier New" w:hAnsi="Courier New" w:cs="Courier New"/>
-          <w:color w:val="444444"/>
-          <w:sz w:val="20"/>
-          <w:szCs w:val="20"/>
-          <w:shd w:val="clear" w:color="auto" w:fill="E5E5E5"/>
-        </w:rPr>
-        <w:t> </w:t>
-      </w:r>
-      <w:r>
-        <w:rPr>
-          <w:rStyle w:val="cm-string"/>
-          <w:rFonts w:ascii="Courier New" w:hAnsi="Courier New" w:cs="Courier New"/>
-          <w:color w:val="AA1111"/>
-          <w:sz w:val="20"/>
-          <w:szCs w:val="20"/>
-          <w:shd w:val="clear" w:color="auto" w:fill="E5E5E5"/>
-        </w:rPr>
-        <w:t>'%apoteker'</w:t>
-      </w:r>
-      <w:r>
-        <w:rPr>
-          <w:rStyle w:val="cm-punctuation"/>
-          <w:rFonts w:ascii="Courier New" w:hAnsi="Courier New" w:cs="Courier New"/>
-          <w:color w:val="444444"/>
-          <w:sz w:val="20"/>
-          <w:szCs w:val="20"/>
-          <w:shd w:val="clear" w:color="auto" w:fill="E5E5E5"/>
-        </w:rPr>
-        <w:t>;</w:t>
-      </w:r>
-    </w:p>
-    <w:p>
-      <w:pPr>
-        <w:pStyle w:val="ListParagraph"/>
         <w:ind w:left="360"/>
       </w:pPr>
-      <w:r>
-        <w:lastRenderedPageBreak/>
-        <w:drawing>
-          <wp:inline distT="0" distB="0" distL="0" distR="0" wp14:anchorId="4183492B" wp14:editId="0D3E0E41">
-            <wp:extent cx="5943600" cy="2727960"/>
-            <wp:effectExtent l="0" t="0" r="0" b="0"/>
-            <wp:docPr id="5" name="Picture 5"/>
-            <wp:cNvGraphicFramePr>
-              <a:graphicFrameLocks xmlns:a="http://schemas.openxmlformats.org/drawingml/2006/main" noChangeAspect="1"/>
-            </wp:cNvGraphicFramePr>
-            <a:graphic xmlns:a="http://schemas.openxmlformats.org/drawingml/2006/main">
-              <a:graphicData uri="http://schemas.openxmlformats.org/drawingml/2006/picture">
-                <pic:pic xmlns:pic="http://schemas.openxmlformats.org/drawingml/2006/picture">
-                  <pic:nvPicPr>
-                    <pic:cNvPr id="1" name=""/>
-                    <pic:cNvPicPr/>
-                  </pic:nvPicPr>
-                  <pic:blipFill>
-                    <a:blip r:embed="rId21"/>
-                    <a:stretch>
-                      <a:fillRect/>
-                    </a:stretch>
-                  </pic:blipFill>
-                  <pic:spPr>
-                    <a:xfrm>
-                      <a:off x="0" y="0"/>
-                      <a:ext cx="5943600" cy="2727960"/>
-                    </a:xfrm>
-                    <a:prstGeom prst="rect">
-                      <a:avLst/>
-                    </a:prstGeom>
-                  </pic:spPr>
-                </pic:pic>
-              </a:graphicData>
-            </a:graphic>
-          </wp:inline>
-        </w:drawing>
-      </w:r>
-      <w:bookmarkStart w:id="0" w:name="_GoBack"/>
-      <w:bookmarkEnd w:id="0"/>
     </w:p>
     <w:sectPr>
       <w:pgSz w:w="12240" w:h="15840"/>
@@ -2057,6 +1883,92 @@
 <file path=word/numbering.xml><?xml version="1.0" encoding="utf-8"?>
 <w:numbering xmlns:wpc="http://schemas.microsoft.com/office/word/2010/wordprocessingCanvas" xmlns:mc="http://schemas.openxmlformats.org/markup-compatibility/2006" xmlns:o="urn:schemas-microsoft-com:office:office" xmlns:r="http://schemas.openxmlformats.org/officeDocument/2006/relationships" xmlns:m="http://schemas.openxmlformats.org/officeDocument/2006/math" xmlns:v="urn:schemas-microsoft-com:vml" xmlns:wp14="http://schemas.microsoft.com/office/word/2010/wordprocessingDrawing" xmlns:wp="http://schemas.openxmlformats.org/drawingml/2006/wordprocessingDrawing" xmlns:w10="urn:schemas-microsoft-com:office:word" xmlns:w="http://schemas.openxmlformats.org/wordprocessingml/2006/main" xmlns:w14="http://schemas.microsoft.com/office/word/2010/wordml" xmlns:w15="http://schemas.microsoft.com/office/word/2012/wordml" xmlns:wpg="http://schemas.microsoft.com/office/word/2010/wordprocessingGroup" xmlns:wpi="http://schemas.microsoft.com/office/word/2010/wordprocessingInk" xmlns:wne="http://schemas.microsoft.com/office/word/2006/wordml" xmlns:wps="http://schemas.microsoft.com/office/word/2010/wordprocessingShape" mc:Ignorable="w14 w15 wp14">
   <w:abstractNum w:abstractNumId="0">
+    <w:nsid w:val="079C0FDB"/>
+    <w:multiLevelType w:val="hybridMultilevel"/>
+    <w:tmpl w:val="38E6482C"/>
+    <w:lvl w:ilvl="0" w:tplc="0409000F">
+      <w:start w:val="1"/>
+      <w:numFmt w:val="decimal"/>
+      <w:lvlText w:val="%1."/>
+      <w:lvlJc w:val="left"/>
+      <w:pPr>
+        <w:ind w:left="360" w:hanging="360"/>
+      </w:pPr>
+    </w:lvl>
+    <w:lvl w:ilvl="1" w:tplc="04090019" w:tentative="1">
+      <w:start w:val="1"/>
+      <w:numFmt w:val="lowerLetter"/>
+      <w:lvlText w:val="%2."/>
+      <w:lvlJc w:val="left"/>
+      <w:pPr>
+        <w:ind w:left="1080" w:hanging="360"/>
+      </w:pPr>
+    </w:lvl>
+    <w:lvl w:ilvl="2" w:tplc="0409001B" w:tentative="1">
+      <w:start w:val="1"/>
+      <w:numFmt w:val="lowerRoman"/>
+      <w:lvlText w:val="%3."/>
+      <w:lvlJc w:val="right"/>
+      <w:pPr>
+        <w:ind w:left="1800" w:hanging="180"/>
+      </w:pPr>
+    </w:lvl>
+    <w:lvl w:ilvl="3" w:tplc="0409000F" w:tentative="1">
+      <w:start w:val="1"/>
+      <w:numFmt w:val="decimal"/>
+      <w:lvlText w:val="%4."/>
+      <w:lvlJc w:val="left"/>
+      <w:pPr>
+        <w:ind w:left="2520" w:hanging="360"/>
+      </w:pPr>
+    </w:lvl>
+    <w:lvl w:ilvl="4" w:tplc="04090019" w:tentative="1">
+      <w:start w:val="1"/>
+      <w:numFmt w:val="lowerLetter"/>
+      <w:lvlText w:val="%5."/>
+      <w:lvlJc w:val="left"/>
+      <w:pPr>
+        <w:ind w:left="3240" w:hanging="360"/>
+      </w:pPr>
+    </w:lvl>
+    <w:lvl w:ilvl="5" w:tplc="0409001B" w:tentative="1">
+      <w:start w:val="1"/>
+      <w:numFmt w:val="lowerRoman"/>
+      <w:lvlText w:val="%6."/>
+      <w:lvlJc w:val="right"/>
+      <w:pPr>
+        <w:ind w:left="3960" w:hanging="180"/>
+      </w:pPr>
+    </w:lvl>
+    <w:lvl w:ilvl="6" w:tplc="0409000F" w:tentative="1">
+      <w:start w:val="1"/>
+      <w:numFmt w:val="decimal"/>
+      <w:lvlText w:val="%7."/>
+      <w:lvlJc w:val="left"/>
+      <w:pPr>
+        <w:ind w:left="4680" w:hanging="360"/>
+      </w:pPr>
+    </w:lvl>
+    <w:lvl w:ilvl="7" w:tplc="04090019" w:tentative="1">
+      <w:start w:val="1"/>
+      <w:numFmt w:val="lowerLetter"/>
+      <w:lvlText w:val="%8."/>
+      <w:lvlJc w:val="left"/>
+      <w:pPr>
+        <w:ind w:left="5400" w:hanging="360"/>
+      </w:pPr>
+    </w:lvl>
+    <w:lvl w:ilvl="8" w:tplc="0409001B" w:tentative="1">
+      <w:start w:val="1"/>
+      <w:numFmt w:val="lowerRoman"/>
+      <w:lvlText w:val="%9."/>
+      <w:lvlJc w:val="right"/>
+      <w:pPr>
+        <w:ind w:left="6120" w:hanging="180"/>
+      </w:pPr>
+    </w:lvl>
+  </w:abstractNum>
+  <w:abstractNum w:abstractNumId="1">
     <w:nsid w:val="25A574E5"/>
     <w:multiLevelType w:val="hybridMultilevel"/>
     <w:tmpl w:val="7264CDEE"/>
@@ -2147,7 +2059,7 @@
       </w:pPr>
     </w:lvl>
   </w:abstractNum>
-  <w:abstractNum w:abstractNumId="1">
+  <w:abstractNum w:abstractNumId="2">
     <w:nsid w:val="7C104B78"/>
     <w:multiLevelType w:val="hybridMultilevel"/>
     <w:tmpl w:val="707A6C70"/>
@@ -2239,10 +2151,13 @@
     </w:lvl>
   </w:abstractNum>
   <w:num w:numId="1">
-    <w:abstractNumId w:val="0"/>
+    <w:abstractNumId w:val="1"/>
   </w:num>
   <w:num w:numId="2">
-    <w:abstractNumId w:val="1"/>
+    <w:abstractNumId w:val="2"/>
+  </w:num>
+  <w:num w:numId="3">
+    <w:abstractNumId w:val="0"/>
   </w:num>
 </w:numbering>
 </file>

</xml_diff>

<commit_message>
revisi task join multiple table dan task kuis review MYSQL
</commit_message>
<xml_diff>
--- a/ms-ebta/mysql/07join-multiple-table/task-multi-join.docx
+++ b/ms-ebta/mysql/07join-multiple-table/task-multi-join.docx
@@ -542,6 +542,8 @@
       <w:r>
         <w:rPr>
           <w:rStyle w:val="cm-punctuation"/>
+          <w:noProof/>
+          <w:lang w:val="en-US" w:bidi="hi-IN"/>
         </w:rPr>
         <w:drawing>
           <wp:inline distT="0" distB="0" distL="0" distR="0" wp14:anchorId="7599B4E2" wp14:editId="24BD43BB">
@@ -605,9 +607,9 @@
           <w:rPr>
             <w:rStyle w:val="Hyperlink"/>
             <w:rFonts w:ascii="Courier New" w:hAnsi="Courier New" w:cs="Courier New"/>
+            <w:color w:val="235A81"/>
             <w:sz w:val="20"/>
             <w:szCs w:val="20"/>
-            <w:u w:val="none"/>
             <w:shd w:val="clear" w:color="auto" w:fill="E5E5E5"/>
           </w:rPr>
           <w:t>SELECT</w:t>
@@ -621,7 +623,49 @@
           <w:szCs w:val="20"/>
           <w:shd w:val="clear" w:color="auto" w:fill="E5E5E5"/>
         </w:rPr>
-        <w:t> waktu</w:t>
+        <w:t> karyawan</w:t>
+      </w:r>
+      <w:r>
+        <w:rPr>
+          <w:rStyle w:val="cm-variable-2"/>
+          <w:rFonts w:ascii="Courier New" w:hAnsi="Courier New" w:cs="Courier New"/>
+          <w:color w:val="0055AA"/>
+          <w:sz w:val="20"/>
+          <w:szCs w:val="20"/>
+          <w:shd w:val="clear" w:color="auto" w:fill="E5E5E5"/>
+        </w:rPr>
+        <w:t>.nama</w:t>
+      </w:r>
+      <w:r>
+        <w:rPr>
+          <w:rFonts w:ascii="Courier New" w:hAnsi="Courier New" w:cs="Courier New"/>
+          <w:color w:val="444444"/>
+          <w:sz w:val="20"/>
+          <w:szCs w:val="20"/>
+          <w:shd w:val="clear" w:color="auto" w:fill="E5E5E5"/>
+        </w:rPr>
+        <w:t> </w:t>
+      </w:r>
+      <w:r>
+        <w:rPr>
+          <w:rStyle w:val="cm-keyword"/>
+          <w:rFonts w:ascii="Courier New" w:hAnsi="Courier New" w:cs="Courier New"/>
+          <w:color w:val="770088"/>
+          <w:sz w:val="20"/>
+          <w:szCs w:val="20"/>
+          <w:shd w:val="clear" w:color="auto" w:fill="E5E5E5"/>
+        </w:rPr>
+        <w:t>AS</w:t>
+      </w:r>
+      <w:r>
+        <w:rPr>
+          <w:rFonts w:ascii="Courier New" w:hAnsi="Courier New" w:cs="Courier New"/>
+          <w:color w:val="444444"/>
+          <w:sz w:val="20"/>
+          <w:szCs w:val="20"/>
+          <w:shd w:val="clear" w:color="auto" w:fill="E5E5E5"/>
+        </w:rPr>
+        <w:t> karyawan</w:t>
       </w:r>
       <w:r>
         <w:rPr>
@@ -684,70 +728,7 @@
           <w:szCs w:val="20"/>
           <w:shd w:val="clear" w:color="auto" w:fill="E5E5E5"/>
         </w:rPr>
-        <w:t> no_resep</w:t>
-      </w:r>
-      <w:r>
-        <w:rPr>
-          <w:rStyle w:val="cm-punctuation"/>
-          <w:rFonts w:ascii="Courier New" w:hAnsi="Courier New" w:cs="Courier New"/>
-          <w:color w:val="444444"/>
-          <w:sz w:val="20"/>
-          <w:szCs w:val="20"/>
-          <w:shd w:val="clear" w:color="auto" w:fill="E5E5E5"/>
-        </w:rPr>
-        <w:t>,</w:t>
-      </w:r>
-      <w:r>
-        <w:rPr>
-          <w:rFonts w:ascii="Courier New" w:hAnsi="Courier New" w:cs="Courier New"/>
-          <w:color w:val="444444"/>
-          <w:sz w:val="20"/>
-          <w:szCs w:val="20"/>
-          <w:shd w:val="clear" w:color="auto" w:fill="E5E5E5"/>
-        </w:rPr>
-        <w:t> dokter_resep</w:t>
-      </w:r>
-      <w:r>
-        <w:rPr>
-          <w:rStyle w:val="cm-punctuation"/>
-          <w:rFonts w:ascii="Courier New" w:hAnsi="Courier New" w:cs="Courier New"/>
-          <w:color w:val="444444"/>
-          <w:sz w:val="20"/>
-          <w:szCs w:val="20"/>
-          <w:shd w:val="clear" w:color="auto" w:fill="E5E5E5"/>
-        </w:rPr>
-        <w:t>,</w:t>
-      </w:r>
-      <w:r>
-        <w:rPr>
-          <w:rFonts w:ascii="Courier New" w:hAnsi="Courier New" w:cs="Courier New"/>
-          <w:color w:val="444444"/>
-          <w:sz w:val="20"/>
-          <w:szCs w:val="20"/>
-          <w:shd w:val="clear" w:color="auto" w:fill="E5E5E5"/>
-        </w:rPr>
-        <w:t> karyawan</w:t>
-      </w:r>
-      <w:r>
-        <w:rPr>
-          <w:rStyle w:val="cm-variable-2"/>
-          <w:rFonts w:ascii="Courier New" w:hAnsi="Courier New" w:cs="Courier New"/>
-          <w:color w:val="0055AA"/>
-          <w:sz w:val="20"/>
-          <w:szCs w:val="20"/>
-          <w:shd w:val="clear" w:color="auto" w:fill="E5E5E5"/>
-        </w:rPr>
-        <w:t>.nama</w:t>
-      </w:r>
-      <w:r>
-        <w:rPr>
-          <w:rFonts w:ascii="Courier New" w:hAnsi="Courier New" w:cs="Courier New"/>
-          <w:color w:val="444444"/>
-          <w:sz w:val="20"/>
-          <w:szCs w:val="20"/>
-          <w:shd w:val="clear" w:color="auto" w:fill="E5E5E5"/>
-        </w:rPr>
-        <w:t> </w:t>
+        <w:t> bentuk </w:t>
       </w:r>
       <w:r>
         <w:rPr>
@@ -780,7 +761,7 @@
             <w:u w:val="none"/>
             <w:shd w:val="clear" w:color="auto" w:fill="E5E5E5"/>
           </w:rPr>
-          <w:t>LEFT</w:t>
+          <w:t>RIGHT</w:t>
         </w:r>
       </w:hyperlink>
       <w:r>
@@ -959,6 +940,48 @@
           <w:szCs w:val="20"/>
           <w:shd w:val="clear" w:color="auto" w:fill="E5E5E5"/>
         </w:rPr>
+        <w:t> penjualan</w:t>
+      </w:r>
+      <w:r>
+        <w:rPr>
+          <w:rStyle w:val="cm-variable-2"/>
+          <w:rFonts w:ascii="Courier New" w:hAnsi="Courier New" w:cs="Courier New"/>
+          <w:color w:val="0055AA"/>
+          <w:sz w:val="20"/>
+          <w:szCs w:val="20"/>
+          <w:shd w:val="clear" w:color="auto" w:fill="E5E5E5"/>
+        </w:rPr>
+        <w:t>.id_karyawan</w:t>
+      </w:r>
+      <w:r>
+        <w:rPr>
+          <w:rFonts w:ascii="Courier New" w:hAnsi="Courier New" w:cs="Courier New"/>
+          <w:color w:val="444444"/>
+          <w:sz w:val="20"/>
+          <w:szCs w:val="20"/>
+          <w:shd w:val="clear" w:color="auto" w:fill="E5E5E5"/>
+        </w:rPr>
+        <w:t> </w:t>
+      </w:r>
+      <w:r>
+        <w:rPr>
+          <w:rStyle w:val="cm-operator"/>
+          <w:rFonts w:ascii="Courier New" w:hAnsi="Courier New" w:cs="Courier New"/>
+          <w:color w:val="FF00FF"/>
+          <w:sz w:val="20"/>
+          <w:szCs w:val="20"/>
+          <w:shd w:val="clear" w:color="auto" w:fill="E5E5E5"/>
+        </w:rPr>
+        <w:t>=</w:t>
+      </w:r>
+      <w:r>
+        <w:rPr>
+          <w:rFonts w:ascii="Courier New" w:hAnsi="Courier New" w:cs="Courier New"/>
+          <w:color w:val="444444"/>
+          <w:sz w:val="20"/>
+          <w:szCs w:val="20"/>
+          <w:shd w:val="clear" w:color="auto" w:fill="E5E5E5"/>
+        </w:rPr>
         <w:t> karyawan</w:t>
       </w:r>
       <w:r>
@@ -984,35 +1007,14 @@
       </w:r>
       <w:r>
         <w:rPr>
-          <w:rStyle w:val="cm-operator"/>
-          <w:rFonts w:ascii="Courier New" w:hAnsi="Courier New" w:cs="Courier New"/>
-          <w:color w:val="FF00FF"/>
-          <w:sz w:val="20"/>
-          <w:szCs w:val="20"/>
-          <w:shd w:val="clear" w:color="auto" w:fill="E5E5E5"/>
-        </w:rPr>
-        <w:t>=</w:t>
-      </w:r>
-      <w:r>
-        <w:rPr>
-          <w:rFonts w:ascii="Courier New" w:hAnsi="Courier New" w:cs="Courier New"/>
-          <w:color w:val="444444"/>
-          <w:sz w:val="20"/>
-          <w:szCs w:val="20"/>
-          <w:shd w:val="clear" w:color="auto" w:fill="E5E5E5"/>
-        </w:rPr>
-        <w:t> id_karyawan </w:t>
-      </w:r>
-      <w:r>
-        <w:rPr>
-          <w:rStyle w:val="cm-keyword"/>
-          <w:rFonts w:ascii="Courier New" w:hAnsi="Courier New" w:cs="Courier New"/>
-          <w:color w:val="770088"/>
-          <w:sz w:val="20"/>
-          <w:szCs w:val="20"/>
-          <w:shd w:val="clear" w:color="auto" w:fill="E5E5E5"/>
-        </w:rPr>
-        <w:t>INNER</w:t>
+          <w:rStyle w:val="cm-keyword"/>
+          <w:rFonts w:ascii="Courier New" w:hAnsi="Courier New" w:cs="Courier New"/>
+          <w:color w:val="770088"/>
+          <w:sz w:val="20"/>
+          <w:szCs w:val="20"/>
+          <w:shd w:val="clear" w:color="auto" w:fill="E5E5E5"/>
+        </w:rPr>
+        <w:t>ORDER</w:t>
       </w:r>
       <w:r>
         <w:rPr>
@@ -1033,111 +1035,6 @@
           <w:szCs w:val="20"/>
           <w:shd w:val="clear" w:color="auto" w:fill="E5E5E5"/>
         </w:rPr>
-        <w:t>JOIN</w:t>
-      </w:r>
-      <w:r>
-        <w:rPr>
-          <w:rFonts w:ascii="Courier New" w:hAnsi="Courier New" w:cs="Courier New"/>
-          <w:color w:val="444444"/>
-          <w:sz w:val="20"/>
-          <w:szCs w:val="20"/>
-          <w:shd w:val="clear" w:color="auto" w:fill="E5E5E5"/>
-        </w:rPr>
-        <w:t> resep </w:t>
-      </w:r>
-      <w:r>
-        <w:rPr>
-          <w:rStyle w:val="cm-keyword"/>
-          <w:rFonts w:ascii="Courier New" w:hAnsi="Courier New" w:cs="Courier New"/>
-          <w:color w:val="770088"/>
-          <w:sz w:val="20"/>
-          <w:szCs w:val="20"/>
-          <w:shd w:val="clear" w:color="auto" w:fill="E5E5E5"/>
-        </w:rPr>
-        <w:t>ON</w:t>
-      </w:r>
-      <w:r>
-        <w:rPr>
-          <w:rFonts w:ascii="Courier New" w:hAnsi="Courier New" w:cs="Courier New"/>
-          <w:color w:val="444444"/>
-          <w:sz w:val="20"/>
-          <w:szCs w:val="20"/>
-          <w:shd w:val="clear" w:color="auto" w:fill="E5E5E5"/>
-        </w:rPr>
-        <w:t> resep</w:t>
-      </w:r>
-      <w:r>
-        <w:rPr>
-          <w:rStyle w:val="cm-variable-2"/>
-          <w:rFonts w:ascii="Courier New" w:hAnsi="Courier New" w:cs="Courier New"/>
-          <w:color w:val="0055AA"/>
-          <w:sz w:val="20"/>
-          <w:szCs w:val="20"/>
-          <w:shd w:val="clear" w:color="auto" w:fill="E5E5E5"/>
-        </w:rPr>
-        <w:t>.id</w:t>
-      </w:r>
-      <w:r>
-        <w:rPr>
-          <w:rFonts w:ascii="Courier New" w:hAnsi="Courier New" w:cs="Courier New"/>
-          <w:color w:val="444444"/>
-          <w:sz w:val="20"/>
-          <w:szCs w:val="20"/>
-          <w:shd w:val="clear" w:color="auto" w:fill="E5E5E5"/>
-        </w:rPr>
-        <w:t> </w:t>
-      </w:r>
-      <w:r>
-        <w:rPr>
-          <w:rStyle w:val="cm-operator"/>
-          <w:rFonts w:ascii="Courier New" w:hAnsi="Courier New" w:cs="Courier New"/>
-          <w:color w:val="FF00FF"/>
-          <w:sz w:val="20"/>
-          <w:szCs w:val="20"/>
-          <w:shd w:val="clear" w:color="auto" w:fill="E5E5E5"/>
-        </w:rPr>
-        <w:t>=</w:t>
-      </w:r>
-      <w:r>
-        <w:rPr>
-          <w:rFonts w:ascii="Courier New" w:hAnsi="Courier New" w:cs="Courier New"/>
-          <w:color w:val="444444"/>
-          <w:sz w:val="20"/>
-          <w:szCs w:val="20"/>
-          <w:shd w:val="clear" w:color="auto" w:fill="E5E5E5"/>
-        </w:rPr>
-        <w:t> id_resep </w:t>
-      </w:r>
-      <w:r>
-        <w:rPr>
-          <w:rStyle w:val="cm-keyword"/>
-          <w:rFonts w:ascii="Courier New" w:hAnsi="Courier New" w:cs="Courier New"/>
-          <w:color w:val="770088"/>
-          <w:sz w:val="20"/>
-          <w:szCs w:val="20"/>
-          <w:shd w:val="clear" w:color="auto" w:fill="E5E5E5"/>
-        </w:rPr>
-        <w:t>ORDER</w:t>
-      </w:r>
-      <w:r>
-        <w:rPr>
-          <w:rFonts w:ascii="Courier New" w:hAnsi="Courier New" w:cs="Courier New"/>
-          <w:color w:val="444444"/>
-          <w:sz w:val="20"/>
-          <w:szCs w:val="20"/>
-          <w:shd w:val="clear" w:color="auto" w:fill="E5E5E5"/>
-        </w:rPr>
-        <w:t> </w:t>
-      </w:r>
-      <w:r>
-        <w:rPr>
-          <w:rStyle w:val="cm-keyword"/>
-          <w:rFonts w:ascii="Courier New" w:hAnsi="Courier New" w:cs="Courier New"/>
-          <w:color w:val="770088"/>
-          <w:sz w:val="20"/>
-          <w:szCs w:val="20"/>
-          <w:shd w:val="clear" w:color="auto" w:fill="E5E5E5"/>
-        </w:rPr>
         <w:t>BY</w:t>
       </w:r>
       <w:r>
@@ -1148,7 +1045,7 @@
           <w:szCs w:val="20"/>
           <w:shd w:val="clear" w:color="auto" w:fill="E5E5E5"/>
         </w:rPr>
-        <w:t> waktu</w:t>
+        <w:t> karyawan</w:t>
       </w:r>
       <w:r>
         <w:rPr>
@@ -1175,10 +1072,10 @@
           <w:rStyle w:val="cm-punctuation"/>
         </w:rPr>
         <w:drawing>
-          <wp:inline distT="0" distB="0" distL="0" distR="0" wp14:anchorId="1753FDC7" wp14:editId="4E8B3879">
-            <wp:extent cx="5943600" cy="2723515"/>
-            <wp:effectExtent l="0" t="0" r="0" b="635"/>
-            <wp:docPr id="6" name="Picture 6"/>
+          <wp:inline distT="0" distB="0" distL="0" distR="0" wp14:anchorId="3938932D" wp14:editId="5047B457">
+            <wp:extent cx="5943600" cy="2706370"/>
+            <wp:effectExtent l="0" t="0" r="0" b="0"/>
+            <wp:docPr id="4" name="Picture 4"/>
             <wp:cNvGraphicFramePr>
               <a:graphicFrameLocks xmlns:a="http://schemas.openxmlformats.org/drawingml/2006/main" noChangeAspect="1"/>
             </wp:cNvGraphicFramePr>
@@ -1198,7 +1095,7 @@
                   <pic:spPr>
                     <a:xfrm>
                       <a:off x="0" y="0"/>
-                      <a:ext cx="5943600" cy="2723515"/>
+                      <a:ext cx="5943600" cy="2706370"/>
                     </a:xfrm>
                     <a:prstGeom prst="rect">
                       <a:avLst/>
@@ -1210,6 +1107,8 @@
           </wp:inline>
         </w:drawing>
       </w:r>
+      <w:bookmarkStart w:id="0" w:name="_GoBack"/>
+      <w:bookmarkEnd w:id="0"/>
     </w:p>
     <w:p>
       <w:pPr>
@@ -1256,9 +1155,9 @@
           <w:rPr>
             <w:rStyle w:val="Hyperlink"/>
             <w:rFonts w:ascii="Courier New" w:hAnsi="Courier New" w:cs="Courier New"/>
+            <w:color w:val="235A81"/>
             <w:sz w:val="20"/>
             <w:szCs w:val="20"/>
-            <w:u w:val="none"/>
             <w:shd w:val="clear" w:color="auto" w:fill="E5E5E5"/>
           </w:rPr>
           <w:t>SELECT</w:t>
@@ -1314,7 +1213,7 @@
           <w:szCs w:val="20"/>
           <w:shd w:val="clear" w:color="auto" w:fill="E5E5E5"/>
         </w:rPr>
-        <w:t> nama_obat</w:t>
+        <w:t> dokter_resep</w:t>
       </w:r>
       <w:r>
         <w:rPr>
@@ -1335,70 +1234,7 @@
           <w:szCs w:val="20"/>
           <w:shd w:val="clear" w:color="auto" w:fill="E5E5E5"/>
         </w:rPr>
-        <w:t> no_resep</w:t>
-      </w:r>
-      <w:r>
-        <w:rPr>
-          <w:rStyle w:val="cm-punctuation"/>
-          <w:rFonts w:ascii="Courier New" w:hAnsi="Courier New" w:cs="Courier New"/>
-          <w:color w:val="444444"/>
-          <w:sz w:val="20"/>
-          <w:szCs w:val="20"/>
-          <w:shd w:val="clear" w:color="auto" w:fill="E5E5E5"/>
-        </w:rPr>
-        <w:t>,</w:t>
-      </w:r>
-      <w:r>
-        <w:rPr>
-          <w:rFonts w:ascii="Courier New" w:hAnsi="Courier New" w:cs="Courier New"/>
-          <w:color w:val="444444"/>
-          <w:sz w:val="20"/>
-          <w:szCs w:val="20"/>
-          <w:shd w:val="clear" w:color="auto" w:fill="E5E5E5"/>
-        </w:rPr>
-        <w:t> dokter_resep</w:t>
-      </w:r>
-      <w:r>
-        <w:rPr>
-          <w:rStyle w:val="cm-punctuation"/>
-          <w:rFonts w:ascii="Courier New" w:hAnsi="Courier New" w:cs="Courier New"/>
-          <w:color w:val="444444"/>
-          <w:sz w:val="20"/>
-          <w:szCs w:val="20"/>
-          <w:shd w:val="clear" w:color="auto" w:fill="E5E5E5"/>
-        </w:rPr>
-        <w:t>,</w:t>
-      </w:r>
-      <w:r>
-        <w:rPr>
-          <w:rFonts w:ascii="Courier New" w:hAnsi="Courier New" w:cs="Courier New"/>
-          <w:color w:val="444444"/>
-          <w:sz w:val="20"/>
-          <w:szCs w:val="20"/>
-          <w:shd w:val="clear" w:color="auto" w:fill="E5E5E5"/>
-        </w:rPr>
-        <w:t> karyawan</w:t>
-      </w:r>
-      <w:r>
-        <w:rPr>
-          <w:rStyle w:val="cm-variable-2"/>
-          <w:rFonts w:ascii="Courier New" w:hAnsi="Courier New" w:cs="Courier New"/>
-          <w:color w:val="0055AA"/>
-          <w:sz w:val="20"/>
-          <w:szCs w:val="20"/>
-          <w:shd w:val="clear" w:color="auto" w:fill="E5E5E5"/>
-        </w:rPr>
-        <w:t>.nama</w:t>
-      </w:r>
-      <w:r>
-        <w:rPr>
-          <w:rFonts w:ascii="Courier New" w:hAnsi="Courier New" w:cs="Courier New"/>
-          <w:color w:val="444444"/>
-          <w:sz w:val="20"/>
-          <w:szCs w:val="20"/>
-          <w:shd w:val="clear" w:color="auto" w:fill="E5E5E5"/>
-        </w:rPr>
-        <w:t> </w:t>
+        <w:t> daftar_obat </w:t>
       </w:r>
       <w:r>
         <w:rPr>
@@ -1431,7 +1267,7 @@
             <w:u w:val="none"/>
             <w:shd w:val="clear" w:color="auto" w:fill="E5E5E5"/>
           </w:rPr>
-          <w:t>RIGHT</w:t>
+          <w:t>LEFT</w:t>
         </w:r>
       </w:hyperlink>
       <w:r>
@@ -1453,6 +1289,27 @@
           <w:szCs w:val="20"/>
           <w:shd w:val="clear" w:color="auto" w:fill="E5E5E5"/>
         </w:rPr>
+        <w:t>OUTER</w:t>
+      </w:r>
+      <w:r>
+        <w:rPr>
+          <w:rFonts w:ascii="Courier New" w:hAnsi="Courier New" w:cs="Courier New"/>
+          <w:color w:val="444444"/>
+          <w:sz w:val="20"/>
+          <w:szCs w:val="20"/>
+          <w:shd w:val="clear" w:color="auto" w:fill="E5E5E5"/>
+        </w:rPr>
+        <w:t> </w:t>
+      </w:r>
+      <w:r>
+        <w:rPr>
+          <w:rStyle w:val="cm-keyword"/>
+          <w:rFonts w:ascii="Courier New" w:hAnsi="Courier New" w:cs="Courier New"/>
+          <w:color w:val="770088"/>
+          <w:sz w:val="20"/>
+          <w:szCs w:val="20"/>
+          <w:shd w:val="clear" w:color="auto" w:fill="E5E5E5"/>
+        </w:rPr>
         <w:t>JOIN</w:t>
       </w:r>
       <w:r>
@@ -1463,7 +1320,7 @@
           <w:szCs w:val="20"/>
           <w:shd w:val="clear" w:color="auto" w:fill="E5E5E5"/>
         </w:rPr>
-        <w:t> daftar_obat </w:t>
+        <w:t> resep </w:t>
       </w:r>
       <w:r>
         <w:rPr>
@@ -1484,7 +1341,7 @@
           <w:szCs w:val="20"/>
           <w:shd w:val="clear" w:color="auto" w:fill="E5E5E5"/>
         </w:rPr>
-        <w:t> daftar_obat</w:t>
+        <w:t> penjualan</w:t>
       </w:r>
       <w:r>
         <w:rPr>
@@ -1495,6 +1352,48 @@
           <w:szCs w:val="20"/>
           <w:shd w:val="clear" w:color="auto" w:fill="E5E5E5"/>
         </w:rPr>
+        <w:t>.id_resep</w:t>
+      </w:r>
+      <w:r>
+        <w:rPr>
+          <w:rFonts w:ascii="Courier New" w:hAnsi="Courier New" w:cs="Courier New"/>
+          <w:color w:val="444444"/>
+          <w:sz w:val="20"/>
+          <w:szCs w:val="20"/>
+          <w:shd w:val="clear" w:color="auto" w:fill="E5E5E5"/>
+        </w:rPr>
+        <w:t> </w:t>
+      </w:r>
+      <w:r>
+        <w:rPr>
+          <w:rStyle w:val="cm-operator"/>
+          <w:rFonts w:ascii="Courier New" w:hAnsi="Courier New" w:cs="Courier New"/>
+          <w:color w:val="FF00FF"/>
+          <w:sz w:val="20"/>
+          <w:szCs w:val="20"/>
+          <w:shd w:val="clear" w:color="auto" w:fill="E5E5E5"/>
+        </w:rPr>
+        <w:t>=</w:t>
+      </w:r>
+      <w:r>
+        <w:rPr>
+          <w:rFonts w:ascii="Courier New" w:hAnsi="Courier New" w:cs="Courier New"/>
+          <w:color w:val="444444"/>
+          <w:sz w:val="20"/>
+          <w:szCs w:val="20"/>
+          <w:shd w:val="clear" w:color="auto" w:fill="E5E5E5"/>
+        </w:rPr>
+        <w:t> resep</w:t>
+      </w:r>
+      <w:r>
+        <w:rPr>
+          <w:rStyle w:val="cm-variable-2"/>
+          <w:rFonts w:ascii="Courier New" w:hAnsi="Courier New" w:cs="Courier New"/>
+          <w:color w:val="0055AA"/>
+          <w:sz w:val="20"/>
+          <w:szCs w:val="20"/>
+          <w:shd w:val="clear" w:color="auto" w:fill="E5E5E5"/>
+        </w:rPr>
         <w:t>.id</w:t>
       </w:r>
       <w:r>
@@ -1509,36 +1408,38 @@
       </w:r>
       <w:r>
         <w:rPr>
-          <w:rStyle w:val="cm-operator"/>
-          <w:rFonts w:ascii="Courier New" w:hAnsi="Courier New" w:cs="Courier New"/>
-          <w:color w:val="FF00FF"/>
-          <w:sz w:val="20"/>
-          <w:szCs w:val="20"/>
-          <w:shd w:val="clear" w:color="auto" w:fill="E5E5E5"/>
-        </w:rPr>
-        <w:t>=</w:t>
-      </w:r>
-      <w:r>
-        <w:rPr>
-          <w:rFonts w:ascii="Courier New" w:hAnsi="Courier New" w:cs="Courier New"/>
-          <w:color w:val="444444"/>
-          <w:sz w:val="20"/>
-          <w:szCs w:val="20"/>
-          <w:shd w:val="clear" w:color="auto" w:fill="E5E5E5"/>
-        </w:rPr>
-        <w:t> penjualan</w:t>
-      </w:r>
-      <w:r>
-        <w:rPr>
-          <w:rStyle w:val="cm-variable-2"/>
-          <w:rFonts w:ascii="Courier New" w:hAnsi="Courier New" w:cs="Courier New"/>
-          <w:color w:val="0055AA"/>
-          <w:sz w:val="20"/>
-          <w:szCs w:val="20"/>
-          <w:shd w:val="clear" w:color="auto" w:fill="E5E5E5"/>
-        </w:rPr>
-        <w:t>.id_dafar_obat</w:t>
-      </w:r>
+          <w:rStyle w:val="cm-keyword"/>
+          <w:rFonts w:ascii="Courier New" w:hAnsi="Courier New" w:cs="Courier New"/>
+          <w:color w:val="770088"/>
+          <w:sz w:val="20"/>
+          <w:szCs w:val="20"/>
+          <w:shd w:val="clear" w:color="auto" w:fill="E5E5E5"/>
+        </w:rPr>
+        <w:t>WHERE</w:t>
+      </w:r>
+      <w:r>
+        <w:rPr>
+          <w:rFonts w:ascii="Courier New" w:hAnsi="Courier New" w:cs="Courier New"/>
+          <w:color w:val="444444"/>
+          <w:sz w:val="20"/>
+          <w:szCs w:val="20"/>
+          <w:shd w:val="clear" w:color="auto" w:fill="E5E5E5"/>
+        </w:rPr>
+        <w:t> dokter_resep </w:t>
+      </w:r>
+      <w:hyperlink r:id="rId12" w:tgtFrame="mysql_doc" w:history="1">
+        <w:r>
+          <w:rPr>
+            <w:rStyle w:val="Hyperlink"/>
+            <w:rFonts w:ascii="Courier New" w:hAnsi="Courier New" w:cs="Courier New"/>
+            <w:sz w:val="20"/>
+            <w:szCs w:val="20"/>
+            <w:u w:val="none"/>
+            <w:shd w:val="clear" w:color="auto" w:fill="E5E5E5"/>
+          </w:rPr>
+          <w:t>IS</w:t>
+        </w:r>
+      </w:hyperlink>
       <w:r>
         <w:rPr>
           <w:rFonts w:ascii="Courier New" w:hAnsi="Courier New" w:cs="Courier New"/>
@@ -1549,17 +1450,19 @@
         </w:rPr>
         <w:t> </w:t>
       </w:r>
-      <w:r>
-        <w:rPr>
-          <w:rStyle w:val="cm-keyword"/>
-          <w:rFonts w:ascii="Courier New" w:hAnsi="Courier New" w:cs="Courier New"/>
-          <w:color w:val="770088"/>
-          <w:sz w:val="20"/>
-          <w:szCs w:val="20"/>
-          <w:shd w:val="clear" w:color="auto" w:fill="E5E5E5"/>
-        </w:rPr>
-        <w:t>INNER</w:t>
-      </w:r>
+      <w:hyperlink r:id="rId13" w:tgtFrame="mysql_doc" w:history="1">
+        <w:r>
+          <w:rPr>
+            <w:rStyle w:val="Hyperlink"/>
+            <w:rFonts w:ascii="Courier New" w:hAnsi="Courier New" w:cs="Courier New"/>
+            <w:sz w:val="20"/>
+            <w:szCs w:val="20"/>
+            <w:u w:val="none"/>
+            <w:shd w:val="clear" w:color="auto" w:fill="E5E5E5"/>
+          </w:rPr>
+          <w:t>NOT</w:t>
+        </w:r>
+      </w:hyperlink>
       <w:r>
         <w:rPr>
           <w:rFonts w:ascii="Courier New" w:hAnsi="Courier New" w:cs="Courier New"/>
@@ -1572,56 +1475,14 @@
       </w:r>
       <w:r>
         <w:rPr>
-          <w:rStyle w:val="cm-keyword"/>
-          <w:rFonts w:ascii="Courier New" w:hAnsi="Courier New" w:cs="Courier New"/>
-          <w:color w:val="770088"/>
-          <w:sz w:val="20"/>
-          <w:szCs w:val="20"/>
-          <w:shd w:val="clear" w:color="auto" w:fill="E5E5E5"/>
-        </w:rPr>
-        <w:t>JOIN</w:t>
-      </w:r>
-      <w:r>
-        <w:rPr>
-          <w:rFonts w:ascii="Courier New" w:hAnsi="Courier New" w:cs="Courier New"/>
-          <w:color w:val="444444"/>
-          <w:sz w:val="20"/>
-          <w:szCs w:val="20"/>
-          <w:shd w:val="clear" w:color="auto" w:fill="E5E5E5"/>
-        </w:rPr>
-        <w:t> karyawan </w:t>
-      </w:r>
-      <w:r>
-        <w:rPr>
-          <w:rStyle w:val="cm-keyword"/>
-          <w:rFonts w:ascii="Courier New" w:hAnsi="Courier New" w:cs="Courier New"/>
-          <w:color w:val="770088"/>
-          <w:sz w:val="20"/>
-          <w:szCs w:val="20"/>
-          <w:shd w:val="clear" w:color="auto" w:fill="E5E5E5"/>
-        </w:rPr>
-        <w:t>ON</w:t>
-      </w:r>
-      <w:r>
-        <w:rPr>
-          <w:rFonts w:ascii="Courier New" w:hAnsi="Courier New" w:cs="Courier New"/>
-          <w:color w:val="444444"/>
-          <w:sz w:val="20"/>
-          <w:szCs w:val="20"/>
-          <w:shd w:val="clear" w:color="auto" w:fill="E5E5E5"/>
-        </w:rPr>
-        <w:t> karyawan</w:t>
-      </w:r>
-      <w:r>
-        <w:rPr>
-          <w:rStyle w:val="cm-variable-2"/>
-          <w:rFonts w:ascii="Courier New" w:hAnsi="Courier New" w:cs="Courier New"/>
-          <w:color w:val="0055AA"/>
-          <w:sz w:val="20"/>
-          <w:szCs w:val="20"/>
-          <w:shd w:val="clear" w:color="auto" w:fill="E5E5E5"/>
-        </w:rPr>
-        <w:t>.id</w:t>
+          <w:rStyle w:val="cm-atom"/>
+          <w:rFonts w:ascii="Courier New" w:hAnsi="Courier New" w:cs="Courier New"/>
+          <w:color w:val="221199"/>
+          <w:sz w:val="20"/>
+          <w:szCs w:val="20"/>
+          <w:shd w:val="clear" w:color="auto" w:fill="E5E5E5"/>
+        </w:rPr>
+        <w:t>NULL</w:t>
       </w:r>
       <w:r>
         <w:rPr>
@@ -1632,132 +1493,6 @@
           <w:shd w:val="clear" w:color="auto" w:fill="E5E5E5"/>
         </w:rPr>
         <w:t> </w:t>
-      </w:r>
-      <w:r>
-        <w:rPr>
-          <w:rStyle w:val="cm-operator"/>
-          <w:rFonts w:ascii="Courier New" w:hAnsi="Courier New" w:cs="Courier New"/>
-          <w:color w:val="FF00FF"/>
-          <w:sz w:val="20"/>
-          <w:szCs w:val="20"/>
-          <w:shd w:val="clear" w:color="auto" w:fill="E5E5E5"/>
-        </w:rPr>
-        <w:t>=</w:t>
-      </w:r>
-      <w:r>
-        <w:rPr>
-          <w:rFonts w:ascii="Courier New" w:hAnsi="Courier New" w:cs="Courier New"/>
-          <w:color w:val="444444"/>
-          <w:sz w:val="20"/>
-          <w:szCs w:val="20"/>
-          <w:shd w:val="clear" w:color="auto" w:fill="E5E5E5"/>
-        </w:rPr>
-        <w:t> id_karyawan </w:t>
-      </w:r>
-      <w:r>
-        <w:rPr>
-          <w:rStyle w:val="cm-keyword"/>
-          <w:rFonts w:ascii="Courier New" w:hAnsi="Courier New" w:cs="Courier New"/>
-          <w:color w:val="770088"/>
-          <w:sz w:val="20"/>
-          <w:szCs w:val="20"/>
-          <w:shd w:val="clear" w:color="auto" w:fill="E5E5E5"/>
-        </w:rPr>
-        <w:t>INNER</w:t>
-      </w:r>
-      <w:r>
-        <w:rPr>
-          <w:rFonts w:ascii="Courier New" w:hAnsi="Courier New" w:cs="Courier New"/>
-          <w:color w:val="444444"/>
-          <w:sz w:val="20"/>
-          <w:szCs w:val="20"/>
-          <w:shd w:val="clear" w:color="auto" w:fill="E5E5E5"/>
-        </w:rPr>
-        <w:t> </w:t>
-      </w:r>
-      <w:r>
-        <w:rPr>
-          <w:rStyle w:val="cm-keyword"/>
-          <w:rFonts w:ascii="Courier New" w:hAnsi="Courier New" w:cs="Courier New"/>
-          <w:color w:val="770088"/>
-          <w:sz w:val="20"/>
-          <w:szCs w:val="20"/>
-          <w:shd w:val="clear" w:color="auto" w:fill="E5E5E5"/>
-        </w:rPr>
-        <w:t>JOIN</w:t>
-      </w:r>
-      <w:r>
-        <w:rPr>
-          <w:rFonts w:ascii="Courier New" w:hAnsi="Courier New" w:cs="Courier New"/>
-          <w:color w:val="444444"/>
-          <w:sz w:val="20"/>
-          <w:szCs w:val="20"/>
-          <w:shd w:val="clear" w:color="auto" w:fill="E5E5E5"/>
-        </w:rPr>
-        <w:t> resep </w:t>
-      </w:r>
-      <w:r>
-        <w:rPr>
-          <w:rStyle w:val="cm-keyword"/>
-          <w:rFonts w:ascii="Courier New" w:hAnsi="Courier New" w:cs="Courier New"/>
-          <w:color w:val="770088"/>
-          <w:sz w:val="20"/>
-          <w:szCs w:val="20"/>
-          <w:shd w:val="clear" w:color="auto" w:fill="E5E5E5"/>
-        </w:rPr>
-        <w:t>ON</w:t>
-      </w:r>
-      <w:r>
-        <w:rPr>
-          <w:rFonts w:ascii="Courier New" w:hAnsi="Courier New" w:cs="Courier New"/>
-          <w:color w:val="444444"/>
-          <w:sz w:val="20"/>
-          <w:szCs w:val="20"/>
-          <w:shd w:val="clear" w:color="auto" w:fill="E5E5E5"/>
-        </w:rPr>
-        <w:t> resep</w:t>
-      </w:r>
-      <w:r>
-        <w:rPr>
-          <w:rStyle w:val="cm-variable-2"/>
-          <w:rFonts w:ascii="Courier New" w:hAnsi="Courier New" w:cs="Courier New"/>
-          <w:color w:val="0055AA"/>
-          <w:sz w:val="20"/>
-          <w:szCs w:val="20"/>
-          <w:shd w:val="clear" w:color="auto" w:fill="E5E5E5"/>
-        </w:rPr>
-        <w:t>.id</w:t>
-      </w:r>
-      <w:r>
-        <w:rPr>
-          <w:rFonts w:ascii="Courier New" w:hAnsi="Courier New" w:cs="Courier New"/>
-          <w:color w:val="444444"/>
-          <w:sz w:val="20"/>
-          <w:szCs w:val="20"/>
-          <w:shd w:val="clear" w:color="auto" w:fill="E5E5E5"/>
-        </w:rPr>
-        <w:t> </w:t>
-      </w:r>
-      <w:r>
-        <w:rPr>
-          <w:rStyle w:val="cm-operator"/>
-          <w:rFonts w:ascii="Courier New" w:hAnsi="Courier New" w:cs="Courier New"/>
-          <w:color w:val="FF00FF"/>
-          <w:sz w:val="20"/>
-          <w:szCs w:val="20"/>
-          <w:shd w:val="clear" w:color="auto" w:fill="E5E5E5"/>
-        </w:rPr>
-        <w:t>=</w:t>
-      </w:r>
-      <w:r>
-        <w:rPr>
-          <w:rFonts w:ascii="Courier New" w:hAnsi="Courier New" w:cs="Courier New"/>
-          <w:color w:val="444444"/>
-          <w:sz w:val="20"/>
-          <w:szCs w:val="20"/>
-          <w:shd w:val="clear" w:color="auto" w:fill="E5E5E5"/>
-        </w:rPr>
-        <w:t> id_resep </w:t>
       </w:r>
       <w:r>
         <w:rPr>
@@ -1820,10 +1555,10 @@
       </w:pPr>
       <w:r>
         <w:drawing>
-          <wp:inline distT="0" distB="0" distL="0" distR="0" wp14:anchorId="36D5695A" wp14:editId="207D4806">
-            <wp:extent cx="5943600" cy="2736850"/>
-            <wp:effectExtent l="0" t="0" r="0" b="6350"/>
-            <wp:docPr id="7" name="Picture 7"/>
+          <wp:inline distT="0" distB="0" distL="0" distR="0" wp14:anchorId="6F1CD8A8" wp14:editId="70767BCC">
+            <wp:extent cx="5943600" cy="2680335"/>
+            <wp:effectExtent l="0" t="0" r="0" b="5715"/>
+            <wp:docPr id="3" name="Picture 3"/>
             <wp:cNvGraphicFramePr>
               <a:graphicFrameLocks xmlns:a="http://schemas.openxmlformats.org/drawingml/2006/main" noChangeAspect="1"/>
             </wp:cNvGraphicFramePr>
@@ -1835,7 +1570,7 @@
                     <pic:cNvPicPr/>
                   </pic:nvPicPr>
                   <pic:blipFill>
-                    <a:blip r:embed="rId12"/>
+                    <a:blip r:embed="rId14"/>
                     <a:stretch>
                       <a:fillRect/>
                     </a:stretch>
@@ -1843,7 +1578,7 @@
                   <pic:spPr>
                     <a:xfrm>
                       <a:off x="0" y="0"/>
-                      <a:ext cx="5943600" cy="2736850"/>
+                      <a:ext cx="5943600" cy="2680335"/>
                     </a:xfrm>
                     <a:prstGeom prst="rect">
                       <a:avLst/>
@@ -1855,8 +1590,6 @@
           </wp:inline>
         </w:drawing>
       </w:r>
-      <w:bookmarkStart w:id="0" w:name="_GoBack"/>
-      <w:bookmarkEnd w:id="0"/>
     </w:p>
     <w:p>
       <w:pPr>
@@ -1885,7 +1618,7 @@
   <w:abstractNum w:abstractNumId="0">
     <w:nsid w:val="079C0FDB"/>
     <w:multiLevelType w:val="hybridMultilevel"/>
-    <w:tmpl w:val="38E6482C"/>
+    <w:tmpl w:val="5986CD0E"/>
     <w:lvl w:ilvl="0" w:tplc="0409000F">
       <w:start w:val="1"/>
       <w:numFmt w:val="decimal"/>
@@ -2639,6 +2372,11 @@
     <w:basedOn w:val="DefaultParagraphFont"/>
     <w:rsid w:val="00627C29"/>
   </w:style>
+  <w:style w:type="character" w:customStyle="1" w:styleId="cm-atom">
+    <w:name w:val="cm-atom"/>
+    <w:basedOn w:val="DefaultParagraphFont"/>
+    <w:rsid w:val="00347776"/>
+  </w:style>
 </w:styles>
 </file>
 

</xml_diff>